<commit_message>
Adds social media shtuff, updates application
</commit_message>
<xml_diff>
--- a/src/public/VF_Application_Form.docx
+++ b/src/public/VF_Application_Form.docx
@@ -1,36 +1,7 @@
 
 <file path=word/document.xml><?xml version="1.0" encoding="utf-8"?>
-<w:document xmlns:wpc="http://schemas.microsoft.com/office/word/2010/wordprocessingCanvas" xmlns:mo="http://schemas.microsoft.com/office/mac/office/2008/main" xmlns:mc="http://schemas.openxmlformats.org/markup-compatibility/2006" xmlns:mv="urn:schemas-microsoft-com:mac:vml" xmlns:o="urn:schemas-microsoft-com:office:office" xmlns:r="http://schemas.openxmlformats.org/officeDocument/2006/relationships" xmlns:m="http://schemas.openxmlformats.org/officeDocument/2006/math" xmlns:v="urn:schemas-microsoft-com:vml" xmlns:wp14="http://schemas.microsoft.com/office/word/2010/wordprocessingDrawing" xmlns:wp="http://schemas.openxmlformats.org/drawingml/2006/wordprocessingDrawing" xmlns:w10="urn:schemas-microsoft-com:office:word" xmlns:w="http://schemas.openxmlformats.org/wordprocessingml/2006/main" xmlns:w14="http://schemas.microsoft.com/office/word/2010/wordml" xmlns:w15="http://schemas.microsoft.com/office/word/2012/wordml" xmlns:wpg="http://schemas.microsoft.com/office/word/2010/wordprocessingGroup" xmlns:wpi="http://schemas.microsoft.com/office/word/2010/wordprocessingInk" xmlns:wne="http://schemas.microsoft.com/office/word/2006/wordml" xmlns:wps="http://schemas.microsoft.com/office/word/2010/wordprocessingShape" mc:Ignorable="w14 w15 wp14">
+<w:document xmlns:wpc="http://schemas.microsoft.com/office/word/2010/wordprocessingCanvas" xmlns:mc="http://schemas.openxmlformats.org/markup-compatibility/2006" xmlns:o="urn:schemas-microsoft-com:office:office" xmlns:r="http://schemas.openxmlformats.org/officeDocument/2006/relationships" xmlns:m="http://schemas.openxmlformats.org/officeDocument/2006/math" xmlns:v="urn:schemas-microsoft-com:vml" xmlns:wp14="http://schemas.microsoft.com/office/word/2010/wordprocessingDrawing" xmlns:wp="http://schemas.openxmlformats.org/drawingml/2006/wordprocessingDrawing" xmlns:w10="urn:schemas-microsoft-com:office:word" xmlns:w="http://schemas.openxmlformats.org/wordprocessingml/2006/main" xmlns:w14="http://schemas.microsoft.com/office/word/2010/wordml" xmlns:wpg="http://schemas.microsoft.com/office/word/2010/wordprocessingGroup" xmlns:wpi="http://schemas.microsoft.com/office/word/2010/wordprocessingInk" xmlns:wne="http://schemas.microsoft.com/office/word/2006/wordml" xmlns:wps="http://schemas.microsoft.com/office/word/2010/wordprocessingShape" mc:Ignorable="w14 wp14">
   <w:body>
-    <w:p>
-      <w:pPr>
-        <w:pStyle w:val="NoSpacing"/>
-        <w:rPr>
-          <w:rFonts w:cstheme="minorHAnsi"/>
-          <w:i/>
-          <w:sz w:val="20"/>
-          <w:szCs w:val="20"/>
-        </w:rPr>
-      </w:pPr>
-    </w:p>
-    <w:p>
-      <w:pPr>
-        <w:pStyle w:val="NoSpacing"/>
-        <w:rPr>
-          <w:rFonts w:cstheme="minorHAnsi"/>
-          <w:sz w:val="20"/>
-          <w:szCs w:val="20"/>
-        </w:rPr>
-      </w:pPr>
-      <w:r>
-        <w:rPr>
-          <w:rFonts w:cstheme="minorHAnsi"/>
-          <w:sz w:val="20"/>
-          <w:szCs w:val="20"/>
-        </w:rPr>
-        <w:br/>
-      </w:r>
-    </w:p>
     <w:tbl>
       <w:tblPr>
         <w:tblW w:w="10620" w:type="dxa"/>
@@ -1219,6 +1190,7 @@
       <w:tblPr>
         <w:tblW w:w="10652" w:type="dxa"/>
         <w:jc w:val="center"/>
+        <w:tblInd w:w="-72" w:type="dxa"/>
         <w:tblBorders>
           <w:top w:val="single" w:sz="4" w:space="0" w:color="auto"/>
           <w:left w:val="single" w:sz="4" w:space="0" w:color="auto"/>
@@ -1381,6 +1353,16 @@
               </w:rPr>
               <w:t>(Attach a copy of the IRS Letter of Determination- NOTE- this is not the state sales and use tax exemption certificate.  If there has been a name change provide copies of the amended state certificate of incorporation and amended IRS Letter of Determination)</w:t>
             </w:r>
+            <w:r>
+              <w:t xml:space="preserve"> </w:t>
+            </w:r>
+            <w:r>
+              <w:rPr>
+                <w:sz w:val="16"/>
+                <w:szCs w:val="20"/>
+              </w:rPr>
+              <w:t xml:space="preserve">  If not a 501(c)(3) Nonprofit, then who is fiscal agent? (Attach a copy of the written agreement from fiscal agent plus fiscal agent’s contact information and EIN)</w:t>
+            </w:r>
           </w:p>
         </w:tc>
       </w:tr>
@@ -1403,110 +1385,95 @@
               <w:pStyle w:val="NoSpacing"/>
               <w:rPr>
                 <w:sz w:val="20"/>
-              </w:rPr>
-            </w:pPr>
-            <w:r>
-              <w:rPr>
-                <w:sz w:val="20"/>
-              </w:rPr>
-              <w:t xml:space="preserve">If not a 501(c)(3) Nonprofit, </w:t>
-            </w:r>
-            <w:r>
-              <w:rPr>
-                <w:sz w:val="20"/>
-              </w:rPr>
-              <w:t xml:space="preserve">then </w:t>
-            </w:r>
-            <w:r>
-              <w:rPr>
-                <w:sz w:val="20"/>
-              </w:rPr>
-              <w:t>who is fiscal agent?</w:t>
-            </w:r>
-          </w:p>
-        </w:tc>
-        <w:tc>
-          <w:tcPr>
-            <w:tcW w:w="8672" w:type="dxa"/>
-          </w:tcPr>
-          <w:p>
-            <w:pPr>
-              <w:pStyle w:val="NoSpacing"/>
-              <w:rPr>
-                <w:sz w:val="20"/>
                 <w:szCs w:val="20"/>
               </w:rPr>
             </w:pPr>
-          </w:p>
-          <w:p>
-            <w:pPr>
-              <w:pStyle w:val="NoSpacing"/>
+            <w:r>
               <w:rPr>
                 <w:sz w:val="20"/>
                 <w:szCs w:val="20"/>
               </w:rPr>
-            </w:pPr>
-          </w:p>
-          <w:p>
-            <w:pPr>
-              <w:pStyle w:val="NoSpacing"/>
+              <w:t>List any funding received from the Vatterott Foundation over the past eight years.</w:t>
+            </w:r>
+            <w:r>
               <w:rPr>
                 <w:sz w:val="16"/>
                 <w:szCs w:val="16"/>
               </w:rPr>
-            </w:pPr>
-          </w:p>
-          <w:p>
-            <w:pPr>
-              <w:pStyle w:val="NoSpacing"/>
+              <w:t xml:space="preserve"> (</w:t>
+            </w:r>
+            <w:proofErr w:type="gramStart"/>
+            <w:r>
               <w:rPr>
                 <w:sz w:val="16"/>
                 <w:szCs w:val="16"/>
               </w:rPr>
-            </w:pPr>
-          </w:p>
-          <w:p>
-            <w:pPr>
-              <w:pStyle w:val="NoSpacing"/>
+              <w:t>added</w:t>
+            </w:r>
+            <w:proofErr w:type="gramEnd"/>
+            <w:r>
               <w:rPr>
                 <w:sz w:val="16"/>
                 <w:szCs w:val="16"/>
               </w:rPr>
-            </w:pPr>
-            <w:r>
+              <w:t xml:space="preserve"> by V.F.)</w:t>
+            </w:r>
+          </w:p>
+        </w:tc>
+        <w:tc>
+          <w:tcPr>
+            <w:tcW w:w="8672" w:type="dxa"/>
+          </w:tcPr>
+          <w:p>
+            <w:pPr>
+              <w:pStyle w:val="NoSpacing"/>
+              <w:rPr>
+                <w:sz w:val="20"/>
+                <w:szCs w:val="20"/>
+              </w:rPr>
+            </w:pPr>
+          </w:p>
+          <w:p>
+            <w:pPr>
+              <w:pStyle w:val="NoSpacing"/>
+              <w:rPr>
+                <w:sz w:val="20"/>
+                <w:szCs w:val="20"/>
+              </w:rPr>
+            </w:pPr>
+          </w:p>
+          <w:p>
+            <w:pPr>
+              <w:pStyle w:val="NoSpacing"/>
               <w:rPr>
                 <w:sz w:val="16"/>
                 <w:szCs w:val="16"/>
               </w:rPr>
-              <w:t>(A</w:t>
-            </w:r>
-            <w:r>
+            </w:pPr>
+          </w:p>
+          <w:p>
+            <w:pPr>
+              <w:pStyle w:val="NoSpacing"/>
               <w:rPr>
                 <w:sz w:val="16"/>
                 <w:szCs w:val="16"/>
               </w:rPr>
-              <w:t xml:space="preserve">ttach </w:t>
-            </w:r>
-            <w:r>
+            </w:pPr>
+          </w:p>
+          <w:p>
+            <w:pPr>
+              <w:pStyle w:val="NoSpacing"/>
               <w:rPr>
                 <w:sz w:val="16"/>
                 <w:szCs w:val="16"/>
               </w:rPr>
-              <w:t xml:space="preserve">a copy of the </w:t>
-            </w:r>
+            </w:pPr>
             <w:r>
               <w:rPr>
                 <w:sz w:val="16"/>
                 <w:szCs w:val="16"/>
               </w:rPr>
-              <w:t xml:space="preserve">written agreement from fiscal agent </w:t>
-            </w:r>
-            <w:r>
-              <w:rPr>
-                <w:sz w:val="16"/>
-                <w:szCs w:val="16"/>
-              </w:rPr>
-              <w:t xml:space="preserve">plus fiscal agent’s contact information and EIN) </w:t>
+              <w:t xml:space="preserve"> </w:t>
             </w:r>
           </w:p>
         </w:tc>
@@ -1521,6 +1488,7 @@
       <w:tblPr>
         <w:tblW w:w="10650" w:type="dxa"/>
         <w:jc w:val="center"/>
+        <w:tblInd w:w="-72" w:type="dxa"/>
         <w:tblBorders>
           <w:top w:val="single" w:sz="4" w:space="0" w:color="auto"/>
           <w:left w:val="single" w:sz="4" w:space="0" w:color="auto"/>
@@ -1598,6 +1566,7 @@
       <w:tblPr>
         <w:tblW w:w="10620" w:type="dxa"/>
         <w:jc w:val="center"/>
+        <w:tblInd w:w="-72" w:type="dxa"/>
         <w:tblBorders>
           <w:top w:val="single" w:sz="4" w:space="0" w:color="auto"/>
           <w:left w:val="single" w:sz="4" w:space="0" w:color="auto"/>
@@ -1647,7 +1616,23 @@
                 <w:sz w:val="16"/>
                 <w:szCs w:val="16"/>
               </w:rPr>
-              <w:t>Note, not all funders support each type of request. Check with individual grantmaker.</w:t>
+              <w:t xml:space="preserve">Note, not all funders support each type of request. Check with individual </w:t>
+            </w:r>
+            <w:proofErr w:type="spellStart"/>
+            <w:r>
+              <w:rPr>
+                <w:sz w:val="16"/>
+                <w:szCs w:val="16"/>
+              </w:rPr>
+              <w:t>grantmaker</w:t>
+            </w:r>
+            <w:proofErr w:type="spellEnd"/>
+            <w:r>
+              <w:rPr>
+                <w:sz w:val="16"/>
+                <w:szCs w:val="16"/>
+              </w:rPr>
+              <w:t>.</w:t>
             </w:r>
           </w:p>
         </w:tc>
@@ -1871,70 +1856,6 @@
               </w:rPr>
             </w:pPr>
           </w:p>
-          <w:p>
-            <w:pPr>
-              <w:pStyle w:val="NoSpacing"/>
-              <w:rPr>
-                <w:sz w:val="6"/>
-              </w:rPr>
-            </w:pPr>
-          </w:p>
-          <w:p>
-            <w:pPr>
-              <w:pStyle w:val="NoSpacing"/>
-              <w:rPr>
-                <w:sz w:val="6"/>
-              </w:rPr>
-            </w:pPr>
-          </w:p>
-          <w:p>
-            <w:pPr>
-              <w:pStyle w:val="NoSpacing"/>
-              <w:rPr>
-                <w:sz w:val="6"/>
-              </w:rPr>
-            </w:pPr>
-          </w:p>
-          <w:p>
-            <w:pPr>
-              <w:pStyle w:val="NoSpacing"/>
-              <w:rPr>
-                <w:sz w:val="6"/>
-              </w:rPr>
-            </w:pPr>
-          </w:p>
-          <w:p>
-            <w:pPr>
-              <w:pStyle w:val="NoSpacing"/>
-              <w:rPr>
-                <w:sz w:val="6"/>
-              </w:rPr>
-            </w:pPr>
-          </w:p>
-          <w:p>
-            <w:pPr>
-              <w:pStyle w:val="NoSpacing"/>
-              <w:rPr>
-                <w:sz w:val="6"/>
-              </w:rPr>
-            </w:pPr>
-          </w:p>
-          <w:p>
-            <w:pPr>
-              <w:pStyle w:val="NoSpacing"/>
-              <w:rPr>
-                <w:sz w:val="6"/>
-              </w:rPr>
-            </w:pPr>
-          </w:p>
-          <w:p>
-            <w:pPr>
-              <w:pStyle w:val="NoSpacing"/>
-              <w:rPr>
-                <w:sz w:val="6"/>
-              </w:rPr>
-            </w:pPr>
-          </w:p>
         </w:tc>
       </w:tr>
       <w:tr>
@@ -1959,7 +1880,6 @@
               <w:rPr>
                 <w:sz w:val="20"/>
               </w:rPr>
-              <w:lastRenderedPageBreak/>
               <w:t xml:space="preserve">[ </w:t>
             </w:r>
             <w:r>
@@ -2046,6 +1966,7 @@
       <w:tblPr>
         <w:tblW w:w="10620" w:type="dxa"/>
         <w:jc w:val="center"/>
+        <w:tblInd w:w="-72" w:type="dxa"/>
         <w:tblBorders>
           <w:top w:val="single" w:sz="4" w:space="0" w:color="auto"/>
           <w:left w:val="single" w:sz="4" w:space="0" w:color="auto"/>
@@ -2712,6 +2633,7 @@
       <w:tblPr>
         <w:tblW w:w="10620" w:type="dxa"/>
         <w:jc w:val="center"/>
+        <w:tblInd w:w="-72" w:type="dxa"/>
         <w:tblBorders>
           <w:top w:val="single" w:sz="4" w:space="0" w:color="auto"/>
           <w:left w:val="single" w:sz="4" w:space="0" w:color="auto"/>
@@ -2777,7 +2699,23 @@
                 <w:sz w:val="16"/>
                 <w:szCs w:val="16"/>
               </w:rPr>
-              <w:t xml:space="preserve"> United Way, Arts &amp; Education Council, Jewish Federation, Earthshare Missouri)</w:t>
+              <w:t xml:space="preserve"> United Way, Arts &amp; Education Council, Jewish Federation, </w:t>
+            </w:r>
+            <w:proofErr w:type="spellStart"/>
+            <w:r>
+              <w:rPr>
+                <w:sz w:val="16"/>
+                <w:szCs w:val="16"/>
+              </w:rPr>
+              <w:t>Earthshare</w:t>
+            </w:r>
+            <w:proofErr w:type="spellEnd"/>
+            <w:r>
+              <w:rPr>
+                <w:sz w:val="16"/>
+                <w:szCs w:val="16"/>
+              </w:rPr>
+              <w:t xml:space="preserve"> Missouri)</w:t>
             </w:r>
             <w:r>
               <w:rPr>
@@ -2812,6 +2750,7 @@
       <w:tblPr>
         <w:tblW w:w="10620" w:type="dxa"/>
         <w:jc w:val="center"/>
+        <w:tblInd w:w="-72" w:type="dxa"/>
         <w:tblBorders>
           <w:top w:val="single" w:sz="4" w:space="0" w:color="auto"/>
           <w:left w:val="single" w:sz="4" w:space="0" w:color="auto"/>
@@ -2950,6 +2889,7 @@
       <w:tblPr>
         <w:tblW w:w="10800" w:type="dxa"/>
         <w:jc w:val="center"/>
+        <w:tblInd w:w="-72" w:type="dxa"/>
         <w:tblBorders>
           <w:insideH w:val="single" w:sz="4" w:space="0" w:color="auto"/>
         </w:tblBorders>
@@ -3173,11 +3113,353 @@
           <w:b/>
         </w:rPr>
       </w:pPr>
+      <w:r>
+        <w:rPr>
+          <w:rFonts w:cstheme="minorHAnsi"/>
+          <w:b/>
+        </w:rPr>
+        <w:br w:type="page"/>
+      </w:r>
+    </w:p>
+    <w:p>
+      <w:pPr>
+        <w:pStyle w:val="NoSpacing"/>
+        <w:rPr>
+          <w:rFonts w:cstheme="minorHAnsi"/>
+        </w:rPr>
+      </w:pPr>
+      <w:r>
+        <w:rPr>
+          <w:rFonts w:cstheme="minorHAnsi"/>
+          <w:b/>
+        </w:rPr>
+        <w:lastRenderedPageBreak/>
+        <w:t>In a maximum of two-</w:t>
+      </w:r>
+      <w:r>
+        <w:rPr>
+          <w:rFonts w:cstheme="minorHAnsi"/>
+          <w:b/>
+        </w:rPr>
+        <w:t xml:space="preserve">pages, please include: </w:t>
+      </w:r>
+    </w:p>
+    <w:p>
+      <w:pPr>
+        <w:pStyle w:val="NoSpacing"/>
+        <w:numPr>
+          <w:ilvl w:val="0"/>
+          <w:numId w:val="2"/>
+        </w:numPr>
+        <w:rPr>
+          <w:rFonts w:cstheme="minorHAnsi"/>
+        </w:rPr>
+      </w:pPr>
+      <w:r>
+        <w:rPr>
+          <w:rFonts w:cstheme="minorHAnsi"/>
+        </w:rPr>
+        <w:t>BRIEF</w:t>
+      </w:r>
+      <w:r>
+        <w:rPr>
+          <w:rFonts w:cstheme="minorHAnsi"/>
+        </w:rPr>
+        <w:t xml:space="preserve"> organizational history and brief description of previous year’s accomplishments.</w:t>
+      </w:r>
+      <w:r>
+        <w:rPr>
+          <w:rFonts w:cstheme="minorHAnsi"/>
+        </w:rPr>
+        <w:br/>
+      </w:r>
+    </w:p>
+    <w:p>
+      <w:pPr>
+        <w:pStyle w:val="NoSpacing"/>
+        <w:numPr>
+          <w:ilvl w:val="0"/>
+          <w:numId w:val="2"/>
+        </w:numPr>
+        <w:rPr>
+          <w:rFonts w:cstheme="minorHAnsi"/>
+        </w:rPr>
+      </w:pPr>
+      <w:r>
+        <w:rPr>
+          <w:rFonts w:cstheme="minorHAnsi"/>
+        </w:rPr>
+        <w:t xml:space="preserve">Purpose of this funding request.  Please describe: </w:t>
+      </w:r>
+    </w:p>
+    <w:p>
+      <w:pPr>
+        <w:pStyle w:val="NoSpacing"/>
+        <w:numPr>
+          <w:ilvl w:val="1"/>
+          <w:numId w:val="2"/>
+        </w:numPr>
+        <w:rPr>
+          <w:rFonts w:cstheme="minorHAnsi"/>
+        </w:rPr>
+      </w:pPr>
+      <w:r>
+        <w:rPr>
+          <w:rFonts w:cstheme="minorHAnsi"/>
+        </w:rPr>
+        <w:t>The project or program</w:t>
+      </w:r>
+    </w:p>
+    <w:p>
+      <w:pPr>
+        <w:pStyle w:val="NoSpacing"/>
+        <w:numPr>
+          <w:ilvl w:val="1"/>
+          <w:numId w:val="2"/>
+        </w:numPr>
+        <w:rPr>
+          <w:rFonts w:cstheme="minorHAnsi"/>
+        </w:rPr>
+      </w:pPr>
+      <w:r>
+        <w:rPr>
+          <w:rFonts w:cstheme="minorHAnsi"/>
+        </w:rPr>
+        <w:t>Community needs or problems to be addressed by this project/organization.</w:t>
+      </w:r>
+    </w:p>
+    <w:p>
+      <w:pPr>
+        <w:pStyle w:val="NoSpacing"/>
+        <w:numPr>
+          <w:ilvl w:val="1"/>
+          <w:numId w:val="2"/>
+        </w:numPr>
+        <w:rPr>
+          <w:rFonts w:cstheme="minorHAnsi"/>
+        </w:rPr>
+      </w:pPr>
+      <w:r>
+        <w:rPr>
+          <w:rFonts w:cstheme="minorHAnsi"/>
+        </w:rPr>
+        <w:t xml:space="preserve">The target population, number of individuals, and geographic area that </w:t>
+      </w:r>
+      <w:r>
+        <w:rPr>
+          <w:rFonts w:cstheme="minorHAnsi"/>
+        </w:rPr>
+        <w:t>will benefit from this proposal.</w:t>
+      </w:r>
+    </w:p>
+    <w:p>
+      <w:pPr>
+        <w:pStyle w:val="NoSpacing"/>
+        <w:numPr>
+          <w:ilvl w:val="1"/>
+          <w:numId w:val="2"/>
+        </w:numPr>
+        <w:rPr>
+          <w:rFonts w:cstheme="minorHAnsi"/>
+        </w:rPr>
+      </w:pPr>
+      <w:r>
+        <w:rPr>
+          <w:rFonts w:cstheme="minorHAnsi"/>
+        </w:rPr>
+        <w:t xml:space="preserve">What </w:t>
+      </w:r>
+      <w:r>
+        <w:rPr>
+          <w:rFonts w:cstheme="minorHAnsi"/>
+        </w:rPr>
+        <w:t xml:space="preserve">outcomes do </w:t>
+      </w:r>
+      <w:r>
+        <w:rPr>
+          <w:rFonts w:cstheme="minorHAnsi"/>
+        </w:rPr>
+        <w:t>you hope to accom</w:t>
+      </w:r>
+      <w:r>
+        <w:rPr>
+          <w:rFonts w:cstheme="minorHAnsi"/>
+        </w:rPr>
+        <w:t>plish.</w:t>
+      </w:r>
+    </w:p>
+    <w:p>
+      <w:pPr>
+        <w:pStyle w:val="NoSpacing"/>
+        <w:rPr>
+          <w:rFonts w:cstheme="minorHAnsi"/>
+        </w:rPr>
+      </w:pPr>
+      <w:r>
+        <w:rPr>
+          <w:rFonts w:cstheme="minorHAnsi"/>
+        </w:rPr>
+        <w:br/>
+      </w:r>
+    </w:p>
+    <w:p>
+      <w:pPr>
+        <w:pStyle w:val="NoSpacing"/>
+        <w:numPr>
+          <w:ilvl w:val="0"/>
+          <w:numId w:val="2"/>
+        </w:numPr>
+        <w:rPr>
+          <w:rFonts w:cstheme="minorHAnsi"/>
+        </w:rPr>
+      </w:pPr>
+      <w:r>
+        <w:rPr>
+          <w:rFonts w:cstheme="minorHAnsi"/>
+        </w:rPr>
+        <w:t xml:space="preserve">Names and brief description of roles of partners </w:t>
+      </w:r>
+      <w:r>
+        <w:rPr>
+          <w:rFonts w:cstheme="minorHAnsi"/>
+        </w:rPr>
+        <w:t xml:space="preserve">on this project (if </w:t>
+      </w:r>
       <w:bookmarkStart w:id="0" w:name="_GoBack"/>
       <w:bookmarkEnd w:id="0"/>
+      <w:r>
+        <w:rPr>
+          <w:rFonts w:cstheme="minorHAnsi"/>
+        </w:rPr>
+        <w:t>applicable).</w:t>
+      </w:r>
+      <w:r>
+        <w:rPr>
+          <w:rFonts w:cstheme="minorHAnsi"/>
+        </w:rPr>
+        <w:br/>
+      </w:r>
+    </w:p>
+    <w:p>
+      <w:pPr>
+        <w:pStyle w:val="NoSpacing"/>
+        <w:ind w:left="720"/>
+        <w:rPr>
+          <w:rFonts w:cstheme="minorHAnsi"/>
+        </w:rPr>
+      </w:pPr>
+    </w:p>
+    <w:p>
+      <w:pPr>
+        <w:pStyle w:val="NoSpacing"/>
+        <w:rPr>
+          <w:rFonts w:cstheme="minorHAnsi"/>
+        </w:rPr>
+      </w:pPr>
+    </w:p>
+    <w:p>
+      <w:pPr>
+        <w:pStyle w:val="NoSpacing"/>
+        <w:rPr>
+          <w:rFonts w:cstheme="minorHAnsi"/>
+          <w:b/>
+        </w:rPr>
+      </w:pPr>
+      <w:r>
+        <w:rPr>
+          <w:rFonts w:cstheme="minorHAnsi"/>
+          <w:b/>
+        </w:rPr>
+        <w:t>Required attachments:</w:t>
+      </w:r>
+      <w:r>
+        <w:rPr>
+          <w:rFonts w:cstheme="minorHAnsi"/>
+          <w:b/>
+        </w:rPr>
+        <w:br/>
+      </w:r>
+    </w:p>
+    <w:p>
+      <w:pPr>
+        <w:pStyle w:val="NoSpacing"/>
+        <w:numPr>
+          <w:ilvl w:val="0"/>
+          <w:numId w:val="3"/>
+        </w:numPr>
+        <w:rPr>
+          <w:rFonts w:cstheme="minorHAnsi"/>
+        </w:rPr>
+      </w:pPr>
+      <w:r>
+        <w:rPr>
+          <w:rFonts w:cstheme="minorHAnsi"/>
+        </w:rPr>
+        <w:t>Project budget using the budget template provided.</w:t>
+      </w:r>
+      <w:r>
+        <w:rPr>
+          <w:rFonts w:cstheme="minorHAnsi"/>
+        </w:rPr>
+        <w:t xml:space="preserve"> </w:t>
+      </w:r>
+      <w:r>
+        <w:rPr>
+          <w:rFonts w:cstheme="minorHAnsi"/>
+        </w:rPr>
+        <w:br/>
+      </w:r>
+    </w:p>
+    <w:p>
+      <w:pPr>
+        <w:pStyle w:val="NoSpacing"/>
+        <w:numPr>
+          <w:ilvl w:val="0"/>
+          <w:numId w:val="3"/>
+        </w:numPr>
+        <w:rPr>
+          <w:rFonts w:cstheme="minorHAnsi"/>
+        </w:rPr>
+      </w:pPr>
+      <w:r>
+        <w:rPr>
+          <w:rFonts w:cstheme="minorHAnsi"/>
+        </w:rPr>
+        <w:t>Organization’s current budget</w:t>
+      </w:r>
+      <w:r>
+        <w:rPr>
+          <w:rFonts w:cstheme="minorHAnsi"/>
+        </w:rPr>
+        <w:t>.</w:t>
+      </w:r>
+      <w:r>
+        <w:rPr>
+          <w:rFonts w:cstheme="minorHAnsi"/>
+        </w:rPr>
+        <w:br/>
+      </w:r>
+    </w:p>
+    <w:p>
+      <w:pPr>
+        <w:pStyle w:val="NoSpacing"/>
+        <w:numPr>
+          <w:ilvl w:val="0"/>
+          <w:numId w:val="3"/>
+        </w:numPr>
+        <w:rPr>
+          <w:rFonts w:cstheme="minorHAnsi"/>
+        </w:rPr>
+      </w:pPr>
+      <w:r>
+        <w:rPr>
+          <w:rFonts w:cstheme="minorHAnsi"/>
+        </w:rPr>
+        <w:t>IRS Letter of Determination</w:t>
+      </w:r>
     </w:p>
     <w:sectPr>
-      <w:footerReference w:type="default" r:id="rId8"/>
+      <w:footerReference w:type="default" r:id="rId9"/>
       <w:pgSz w:w="12240" w:h="15840" w:code="1"/>
       <w:pgMar w:top="1008" w:right="1008" w:bottom="1008" w:left="1008" w:header="432" w:footer="432" w:gutter="0"/>
       <w:cols w:space="720"/>
@@ -3189,7 +3471,7 @@
 </file>
 
 <file path=word/endnotes.xml><?xml version="1.0" encoding="utf-8"?>
-<w:endnotes xmlns:wpc="http://schemas.microsoft.com/office/word/2010/wordprocessingCanvas" xmlns:mo="http://schemas.microsoft.com/office/mac/office/2008/main" xmlns:mc="http://schemas.openxmlformats.org/markup-compatibility/2006" xmlns:mv="urn:schemas-microsoft-com:mac:vml" xmlns:o="urn:schemas-microsoft-com:office:office" xmlns:r="http://schemas.openxmlformats.org/officeDocument/2006/relationships" xmlns:m="http://schemas.openxmlformats.org/officeDocument/2006/math" xmlns:v="urn:schemas-microsoft-com:vml" xmlns:wp14="http://schemas.microsoft.com/office/word/2010/wordprocessingDrawing" xmlns:wp="http://schemas.openxmlformats.org/drawingml/2006/wordprocessingDrawing" xmlns:w10="urn:schemas-microsoft-com:office:word" xmlns:w="http://schemas.openxmlformats.org/wordprocessingml/2006/main" xmlns:w14="http://schemas.microsoft.com/office/word/2010/wordml" xmlns:w15="http://schemas.microsoft.com/office/word/2012/wordml" xmlns:wpg="http://schemas.microsoft.com/office/word/2010/wordprocessingGroup" xmlns:wpi="http://schemas.microsoft.com/office/word/2010/wordprocessingInk" xmlns:wne="http://schemas.microsoft.com/office/word/2006/wordml" xmlns:wps="http://schemas.microsoft.com/office/word/2010/wordprocessingShape" mc:Ignorable="w14 w15 wp14">
+<w:endnotes xmlns:wpc="http://schemas.microsoft.com/office/word/2010/wordprocessingCanvas" xmlns:mc="http://schemas.openxmlformats.org/markup-compatibility/2006" xmlns:o="urn:schemas-microsoft-com:office:office" xmlns:r="http://schemas.openxmlformats.org/officeDocument/2006/relationships" xmlns:m="http://schemas.openxmlformats.org/officeDocument/2006/math" xmlns:v="urn:schemas-microsoft-com:vml" xmlns:wp14="http://schemas.microsoft.com/office/word/2010/wordprocessingDrawing" xmlns:wp="http://schemas.openxmlformats.org/drawingml/2006/wordprocessingDrawing" xmlns:w10="urn:schemas-microsoft-com:office:word" xmlns:w="http://schemas.openxmlformats.org/wordprocessingml/2006/main" xmlns:w14="http://schemas.microsoft.com/office/word/2010/wordml" xmlns:wpg="http://schemas.microsoft.com/office/word/2010/wordprocessingGroup" xmlns:wpi="http://schemas.microsoft.com/office/word/2010/wordprocessingInk" xmlns:wne="http://schemas.microsoft.com/office/word/2006/wordml" xmlns:wps="http://schemas.microsoft.com/office/word/2010/wordprocessingShape" mc:Ignorable="w14 wp14">
   <w:endnote w:type="separator" w:id="-1">
     <w:p>
       <w:pPr>
@@ -3214,7 +3496,7 @@
 </file>
 
 <file path=word/footer1.xml><?xml version="1.0" encoding="utf-8"?>
-<w:ftr xmlns:wpc="http://schemas.microsoft.com/office/word/2010/wordprocessingCanvas" xmlns:mo="http://schemas.microsoft.com/office/mac/office/2008/main" xmlns:mc="http://schemas.openxmlformats.org/markup-compatibility/2006" xmlns:mv="urn:schemas-microsoft-com:mac:vml" xmlns:o="urn:schemas-microsoft-com:office:office" xmlns:r="http://schemas.openxmlformats.org/officeDocument/2006/relationships" xmlns:m="http://schemas.openxmlformats.org/officeDocument/2006/math" xmlns:v="urn:schemas-microsoft-com:vml" xmlns:wp14="http://schemas.microsoft.com/office/word/2010/wordprocessingDrawing" xmlns:wp="http://schemas.openxmlformats.org/drawingml/2006/wordprocessingDrawing" xmlns:w10="urn:schemas-microsoft-com:office:word" xmlns:w="http://schemas.openxmlformats.org/wordprocessingml/2006/main" xmlns:w14="http://schemas.microsoft.com/office/word/2010/wordml" xmlns:w15="http://schemas.microsoft.com/office/word/2012/wordml" xmlns:wpg="http://schemas.microsoft.com/office/word/2010/wordprocessingGroup" xmlns:wpi="http://schemas.microsoft.com/office/word/2010/wordprocessingInk" xmlns:wne="http://schemas.microsoft.com/office/word/2006/wordml" xmlns:wps="http://schemas.microsoft.com/office/word/2010/wordprocessingShape" mc:Ignorable="w14 w15 wp14">
+<w:ftr xmlns:wpc="http://schemas.microsoft.com/office/word/2010/wordprocessingCanvas" xmlns:mc="http://schemas.openxmlformats.org/markup-compatibility/2006" xmlns:o="urn:schemas-microsoft-com:office:office" xmlns:r="http://schemas.openxmlformats.org/officeDocument/2006/relationships" xmlns:m="http://schemas.openxmlformats.org/officeDocument/2006/math" xmlns:v="urn:schemas-microsoft-com:vml" xmlns:wp14="http://schemas.microsoft.com/office/word/2010/wordprocessingDrawing" xmlns:wp="http://schemas.openxmlformats.org/drawingml/2006/wordprocessingDrawing" xmlns:w10="urn:schemas-microsoft-com:office:word" xmlns:w="http://schemas.openxmlformats.org/wordprocessingml/2006/main" xmlns:w14="http://schemas.microsoft.com/office/word/2010/wordml" xmlns:wpg="http://schemas.microsoft.com/office/word/2010/wordprocessingGroup" xmlns:wpi="http://schemas.microsoft.com/office/word/2010/wordprocessingInk" xmlns:wne="http://schemas.microsoft.com/office/word/2006/wordml" xmlns:wps="http://schemas.microsoft.com/office/word/2010/wordprocessingShape" mc:Ignorable="w14 wp14">
   <w:sdt>
     <w:sdtPr>
       <w:rPr>
@@ -3244,7 +3526,19 @@
           <w:rPr>
             <w:sz w:val="18"/>
           </w:rPr>
-          <w:t xml:space="preserve">Vatterott Foundation Grant Application    Updated 9/1/13                                                                             </w:t>
+          <w:t>Vatterott Foundation Gra</w:t>
+        </w:r>
+        <w:r>
+          <w:rPr>
+            <w:sz w:val="18"/>
+          </w:rPr>
+          <w:t>nt Application    Updated 1/12/17</w:t>
+        </w:r>
+        <w:r>
+          <w:rPr>
+            <w:sz w:val="18"/>
+          </w:rPr>
+          <w:t xml:space="preserve">                                                                             </w:t>
         </w:r>
         <w:r>
           <w:rPr>
@@ -3290,7 +3584,7 @@
 </file>
 
 <file path=word/footnotes.xml><?xml version="1.0" encoding="utf-8"?>
-<w:footnotes xmlns:wpc="http://schemas.microsoft.com/office/word/2010/wordprocessingCanvas" xmlns:mo="http://schemas.microsoft.com/office/mac/office/2008/main" xmlns:mc="http://schemas.openxmlformats.org/markup-compatibility/2006" xmlns:mv="urn:schemas-microsoft-com:mac:vml" xmlns:o="urn:schemas-microsoft-com:office:office" xmlns:r="http://schemas.openxmlformats.org/officeDocument/2006/relationships" xmlns:m="http://schemas.openxmlformats.org/officeDocument/2006/math" xmlns:v="urn:schemas-microsoft-com:vml" xmlns:wp14="http://schemas.microsoft.com/office/word/2010/wordprocessingDrawing" xmlns:wp="http://schemas.openxmlformats.org/drawingml/2006/wordprocessingDrawing" xmlns:w10="urn:schemas-microsoft-com:office:word" xmlns:w="http://schemas.openxmlformats.org/wordprocessingml/2006/main" xmlns:w14="http://schemas.microsoft.com/office/word/2010/wordml" xmlns:w15="http://schemas.microsoft.com/office/word/2012/wordml" xmlns:wpg="http://schemas.microsoft.com/office/word/2010/wordprocessingGroup" xmlns:wpi="http://schemas.microsoft.com/office/word/2010/wordprocessingInk" xmlns:wne="http://schemas.microsoft.com/office/word/2006/wordml" xmlns:wps="http://schemas.microsoft.com/office/word/2010/wordprocessingShape" mc:Ignorable="w14 w15 wp14">
+<w:footnotes xmlns:wpc="http://schemas.microsoft.com/office/word/2010/wordprocessingCanvas" xmlns:mc="http://schemas.openxmlformats.org/markup-compatibility/2006" xmlns:o="urn:schemas-microsoft-com:office:office" xmlns:r="http://schemas.openxmlformats.org/officeDocument/2006/relationships" xmlns:m="http://schemas.openxmlformats.org/officeDocument/2006/math" xmlns:v="urn:schemas-microsoft-com:vml" xmlns:wp14="http://schemas.microsoft.com/office/word/2010/wordprocessingDrawing" xmlns:wp="http://schemas.openxmlformats.org/drawingml/2006/wordprocessingDrawing" xmlns:w10="urn:schemas-microsoft-com:office:word" xmlns:w="http://schemas.openxmlformats.org/wordprocessingml/2006/main" xmlns:w14="http://schemas.microsoft.com/office/word/2010/wordml" xmlns:wpg="http://schemas.microsoft.com/office/word/2010/wordprocessingGroup" xmlns:wpi="http://schemas.microsoft.com/office/word/2010/wordprocessingInk" xmlns:wne="http://schemas.microsoft.com/office/word/2006/wordml" xmlns:wps="http://schemas.microsoft.com/office/word/2010/wordprocessingShape" mc:Ignorable="w14 wp14">
   <w:footnote w:type="separator" w:id="-1">
     <w:p>
       <w:pPr>
@@ -3315,7 +3609,7 @@
 </file>
 
 <file path=word/numbering.xml><?xml version="1.0" encoding="utf-8"?>
-<w:numbering xmlns:wpc="http://schemas.microsoft.com/office/word/2010/wordprocessingCanvas" xmlns:mo="http://schemas.microsoft.com/office/mac/office/2008/main" xmlns:mc="http://schemas.openxmlformats.org/markup-compatibility/2006" xmlns:mv="urn:schemas-microsoft-com:mac:vml" xmlns:o="urn:schemas-microsoft-com:office:office" xmlns:r="http://schemas.openxmlformats.org/officeDocument/2006/relationships" xmlns:m="http://schemas.openxmlformats.org/officeDocument/2006/math" xmlns:v="urn:schemas-microsoft-com:vml" xmlns:wp14="http://schemas.microsoft.com/office/word/2010/wordprocessingDrawing" xmlns:wp="http://schemas.openxmlformats.org/drawingml/2006/wordprocessingDrawing" xmlns:w10="urn:schemas-microsoft-com:office:word" xmlns:w="http://schemas.openxmlformats.org/wordprocessingml/2006/main" xmlns:w14="http://schemas.microsoft.com/office/word/2010/wordml" xmlns:w15="http://schemas.microsoft.com/office/word/2012/wordml" xmlns:wpg="http://schemas.microsoft.com/office/word/2010/wordprocessingGroup" xmlns:wpi="http://schemas.microsoft.com/office/word/2010/wordprocessingInk" xmlns:wne="http://schemas.microsoft.com/office/word/2006/wordml" xmlns:wps="http://schemas.microsoft.com/office/word/2010/wordprocessingShape" mc:Ignorable="w14 w15 wp14">
+<w:numbering xmlns:wpc="http://schemas.microsoft.com/office/word/2010/wordprocessingCanvas" xmlns:mc="http://schemas.openxmlformats.org/markup-compatibility/2006" xmlns:o="urn:schemas-microsoft-com:office:office" xmlns:r="http://schemas.openxmlformats.org/officeDocument/2006/relationships" xmlns:m="http://schemas.openxmlformats.org/officeDocument/2006/math" xmlns:v="urn:schemas-microsoft-com:vml" xmlns:wp14="http://schemas.microsoft.com/office/word/2010/wordprocessingDrawing" xmlns:wp="http://schemas.openxmlformats.org/drawingml/2006/wordprocessingDrawing" xmlns:w10="urn:schemas-microsoft-com:office:word" xmlns:w="http://schemas.openxmlformats.org/wordprocessingml/2006/main" xmlns:w14="http://schemas.microsoft.com/office/word/2010/wordml" xmlns:wpg="http://schemas.microsoft.com/office/word/2010/wordprocessingGroup" xmlns:wpi="http://schemas.microsoft.com/office/word/2010/wordprocessingInk" xmlns:wne="http://schemas.microsoft.com/office/word/2006/wordml" xmlns:wps="http://schemas.microsoft.com/office/word/2010/wordprocessingShape" mc:Ignorable="w14 wp14">
   <w:abstractNum w:abstractNumId="0">
     <w:nsid w:val="11FA689F"/>
     <w:multiLevelType w:val="hybridMultilevel"/>
@@ -4060,7 +4354,7 @@
 </file>
 
 <file path=word/styles.xml><?xml version="1.0" encoding="utf-8"?>
-<w:styles xmlns:mc="http://schemas.openxmlformats.org/markup-compatibility/2006" xmlns:r="http://schemas.openxmlformats.org/officeDocument/2006/relationships" xmlns:w="http://schemas.openxmlformats.org/wordprocessingml/2006/main" xmlns:w14="http://schemas.microsoft.com/office/word/2010/wordml" xmlns:w15="http://schemas.microsoft.com/office/word/2012/wordml" mc:Ignorable="w14 w15">
+<w:styles xmlns:mc="http://schemas.openxmlformats.org/markup-compatibility/2006" xmlns:r="http://schemas.openxmlformats.org/officeDocument/2006/relationships" xmlns:w="http://schemas.openxmlformats.org/wordprocessingml/2006/main" xmlns:w14="http://schemas.microsoft.com/office/word/2010/wordml" mc:Ignorable="w14">
   <w:docDefaults>
     <w:rPrDefault>
       <w:rPr>
@@ -4076,392 +4370,433 @@
       </w:pPr>
     </w:pPrDefault>
   </w:docDefaults>
-  <w:latentStyles w:defLockedState="0" w:defUIPriority="99" w:defSemiHidden="0" w:defUnhideWhenUsed="0" w:defQFormat="0" w:count="380">
-    <w:lsdException w:name="Normal" w:uiPriority="0" w:qFormat="1"/>
-    <w:lsdException w:name="heading 1" w:uiPriority="9" w:qFormat="1"/>
-    <w:lsdException w:name="heading 2" w:semiHidden="1" w:uiPriority="9" w:unhideWhenUsed="1" w:qFormat="1"/>
-    <w:lsdException w:name="heading 3" w:semiHidden="1" w:uiPriority="9" w:unhideWhenUsed="1" w:qFormat="1"/>
-    <w:lsdException w:name="heading 4" w:semiHidden="1" w:uiPriority="9" w:unhideWhenUsed="1" w:qFormat="1"/>
-    <w:lsdException w:name="heading 5" w:semiHidden="1" w:uiPriority="9" w:unhideWhenUsed="1" w:qFormat="1"/>
-    <w:lsdException w:name="heading 6" w:semiHidden="1" w:uiPriority="9" w:unhideWhenUsed="1" w:qFormat="1"/>
-    <w:lsdException w:name="heading 7" w:semiHidden="1" w:uiPriority="9" w:unhideWhenUsed="1" w:qFormat="1"/>
-    <w:lsdException w:name="heading 8" w:semiHidden="1" w:uiPriority="9" w:unhideWhenUsed="1" w:qFormat="1"/>
-    <w:lsdException w:name="heading 9" w:semiHidden="1" w:uiPriority="9" w:unhideWhenUsed="1" w:qFormat="1"/>
-    <w:lsdException w:name="index 1" w:semiHidden="1" w:unhideWhenUsed="1"/>
-    <w:lsdException w:name="index 2" w:semiHidden="1" w:unhideWhenUsed="1"/>
-    <w:lsdException w:name="index 3" w:semiHidden="1" w:unhideWhenUsed="1"/>
-    <w:lsdException w:name="index 4" w:semiHidden="1" w:unhideWhenUsed="1"/>
-    <w:lsdException w:name="index 5" w:semiHidden="1" w:unhideWhenUsed="1"/>
-    <w:lsdException w:name="index 6" w:semiHidden="1" w:unhideWhenUsed="1"/>
-    <w:lsdException w:name="index 7" w:semiHidden="1" w:unhideWhenUsed="1"/>
-    <w:lsdException w:name="index 8" w:semiHidden="1" w:unhideWhenUsed="1"/>
-    <w:lsdException w:name="index 9" w:semiHidden="1" w:unhideWhenUsed="1"/>
-    <w:lsdException w:name="toc 1" w:semiHidden="1" w:uiPriority="39" w:unhideWhenUsed="1"/>
-    <w:lsdException w:name="toc 2" w:semiHidden="1" w:uiPriority="39" w:unhideWhenUsed="1"/>
-    <w:lsdException w:name="toc 3" w:semiHidden="1" w:uiPriority="39" w:unhideWhenUsed="1"/>
-    <w:lsdException w:name="toc 4" w:semiHidden="1" w:uiPriority="39" w:unhideWhenUsed="1"/>
-    <w:lsdException w:name="toc 5" w:semiHidden="1" w:uiPriority="39" w:unhideWhenUsed="1"/>
-    <w:lsdException w:name="toc 6" w:semiHidden="1" w:uiPriority="39" w:unhideWhenUsed="1"/>
-    <w:lsdException w:name="toc 7" w:semiHidden="1" w:uiPriority="39" w:unhideWhenUsed="1"/>
-    <w:lsdException w:name="toc 8" w:semiHidden="1" w:uiPriority="39" w:unhideWhenUsed="1"/>
-    <w:lsdException w:name="toc 9" w:semiHidden="1" w:uiPriority="39" w:unhideWhenUsed="1"/>
-    <w:lsdException w:name="Normal Indent" w:semiHidden="1" w:unhideWhenUsed="1"/>
-    <w:lsdException w:name="footnote text" w:semiHidden="1" w:unhideWhenUsed="1"/>
-    <w:lsdException w:name="annotation text" w:semiHidden="1" w:unhideWhenUsed="1"/>
-    <w:lsdException w:name="header" w:semiHidden="1" w:unhideWhenUsed="1"/>
-    <w:lsdException w:name="footer" w:semiHidden="1" w:unhideWhenUsed="1"/>
-    <w:lsdException w:name="index heading" w:semiHidden="1" w:unhideWhenUsed="1"/>
-    <w:lsdException w:name="caption" w:semiHidden="1" w:uiPriority="35" w:unhideWhenUsed="1" w:qFormat="1"/>
-    <w:lsdException w:name="table of figures" w:semiHidden="1" w:unhideWhenUsed="1"/>
-    <w:lsdException w:name="envelope address" w:semiHidden="1" w:unhideWhenUsed="1"/>
-    <w:lsdException w:name="envelope return" w:semiHidden="1" w:unhideWhenUsed="1"/>
-    <w:lsdException w:name="footnote reference" w:semiHidden="1" w:unhideWhenUsed="1"/>
-    <w:lsdException w:name="annotation reference" w:semiHidden="1" w:unhideWhenUsed="1"/>
-    <w:lsdException w:name="line number" w:semiHidden="1" w:unhideWhenUsed="1"/>
-    <w:lsdException w:name="page number" w:semiHidden="1" w:unhideWhenUsed="1"/>
-    <w:lsdException w:name="endnote reference" w:semiHidden="1" w:unhideWhenUsed="1"/>
-    <w:lsdException w:name="endnote text" w:semiHidden="1" w:unhideWhenUsed="1"/>
-    <w:lsdException w:name="table of authorities" w:semiHidden="1" w:unhideWhenUsed="1"/>
-    <w:lsdException w:name="macro" w:semiHidden="1" w:unhideWhenUsed="1"/>
-    <w:lsdException w:name="toa heading" w:semiHidden="1" w:unhideWhenUsed="1"/>
-    <w:lsdException w:name="List" w:semiHidden="1" w:unhideWhenUsed="1"/>
-    <w:lsdException w:name="List Bullet" w:semiHidden="1" w:unhideWhenUsed="1"/>
-    <w:lsdException w:name="List Number" w:semiHidden="1" w:unhideWhenUsed="1"/>
-    <w:lsdException w:name="List 2" w:semiHidden="1" w:unhideWhenUsed="1"/>
-    <w:lsdException w:name="List 3" w:semiHidden="1" w:unhideWhenUsed="1"/>
-    <w:lsdException w:name="List 4" w:semiHidden="1" w:unhideWhenUsed="1"/>
-    <w:lsdException w:name="List 5" w:semiHidden="1" w:unhideWhenUsed="1"/>
-    <w:lsdException w:name="List Bullet 2" w:semiHidden="1" w:unhideWhenUsed="1"/>
-    <w:lsdException w:name="List Bullet 3" w:semiHidden="1" w:unhideWhenUsed="1"/>
-    <w:lsdException w:name="List Bullet 4" w:semiHidden="1" w:unhideWhenUsed="1"/>
-    <w:lsdException w:name="List Bullet 5" w:semiHidden="1" w:unhideWhenUsed="1"/>
-    <w:lsdException w:name="List Number 2" w:semiHidden="1" w:unhideWhenUsed="1"/>
-    <w:lsdException w:name="List Number 3" w:semiHidden="1" w:unhideWhenUsed="1"/>
-    <w:lsdException w:name="List Number 4" w:semiHidden="1" w:unhideWhenUsed="1"/>
-    <w:lsdException w:name="List Number 5" w:semiHidden="1" w:unhideWhenUsed="1"/>
-    <w:lsdException w:name="Title" w:uiPriority="10" w:qFormat="1"/>
-    <w:lsdException w:name="Closing" w:semiHidden="1" w:unhideWhenUsed="1"/>
-    <w:lsdException w:name="Signature" w:semiHidden="1" w:unhideWhenUsed="1"/>
-    <w:lsdException w:name="Default Paragraph Font" w:semiHidden="1" w:uiPriority="1" w:unhideWhenUsed="1"/>
-    <w:lsdException w:name="Body Text" w:semiHidden="1" w:unhideWhenUsed="1"/>
-    <w:lsdException w:name="Body Text Indent" w:semiHidden="1" w:unhideWhenUsed="1"/>
-    <w:lsdException w:name="List Continue" w:semiHidden="1" w:unhideWhenUsed="1"/>
-    <w:lsdException w:name="List Continue 2" w:semiHidden="1" w:unhideWhenUsed="1"/>
-    <w:lsdException w:name="List Continue 3" w:semiHidden="1" w:unhideWhenUsed="1"/>
-    <w:lsdException w:name="List Continue 4" w:semiHidden="1" w:unhideWhenUsed="1"/>
-    <w:lsdException w:name="List Continue 5" w:semiHidden="1" w:unhideWhenUsed="1"/>
-    <w:lsdException w:name="Message Header" w:semiHidden="1" w:unhideWhenUsed="1"/>
-    <w:lsdException w:name="Subtitle" w:uiPriority="11" w:qFormat="1"/>
-    <w:lsdException w:name="Salutation" w:semiHidden="1" w:unhideWhenUsed="1"/>
-    <w:lsdException w:name="Date" w:semiHidden="1" w:unhideWhenUsed="1"/>
-    <w:lsdException w:name="Body Text First Indent" w:semiHidden="1" w:unhideWhenUsed="1"/>
-    <w:lsdException w:name="Body Text First Indent 2" w:semiHidden="1" w:unhideWhenUsed="1"/>
-    <w:lsdException w:name="Note Heading" w:semiHidden="1" w:unhideWhenUsed="1"/>
-    <w:lsdException w:name="Body Text 2" w:semiHidden="1" w:unhideWhenUsed="1"/>
-    <w:lsdException w:name="Body Text 3" w:semiHidden="1" w:unhideWhenUsed="1"/>
-    <w:lsdException w:name="Body Text Indent 2" w:semiHidden="1" w:unhideWhenUsed="1"/>
-    <w:lsdException w:name="Body Text Indent 3" w:semiHidden="1" w:unhideWhenUsed="1"/>
-    <w:lsdException w:name="Block Text" w:semiHidden="1" w:unhideWhenUsed="1"/>
-    <w:lsdException w:name="Hyperlink" w:semiHidden="1" w:unhideWhenUsed="1"/>
-    <w:lsdException w:name="FollowedHyperlink" w:semiHidden="1" w:unhideWhenUsed="1"/>
-    <w:lsdException w:name="Strong" w:uiPriority="22" w:qFormat="1"/>
-    <w:lsdException w:name="Emphasis" w:uiPriority="20" w:qFormat="1"/>
-    <w:lsdException w:name="Document Map" w:semiHidden="1" w:unhideWhenUsed="1"/>
-    <w:lsdException w:name="Plain Text" w:semiHidden="1" w:unhideWhenUsed="1"/>
-    <w:lsdException w:name="E-mail Signature" w:semiHidden="1" w:unhideWhenUsed="1"/>
-    <w:lsdException w:name="HTML Top of Form" w:semiHidden="1" w:unhideWhenUsed="1"/>
-    <w:lsdException w:name="HTML Bottom of Form" w:semiHidden="1" w:unhideWhenUsed="1"/>
-    <w:lsdException w:name="Normal (Web)" w:semiHidden="1" w:unhideWhenUsed="1"/>
-    <w:lsdException w:name="HTML Acronym" w:semiHidden="1" w:unhideWhenUsed="1"/>
-    <w:lsdException w:name="HTML Address" w:semiHidden="1" w:unhideWhenUsed="1"/>
-    <w:lsdException w:name="HTML Cite" w:semiHidden="1" w:unhideWhenUsed="1"/>
-    <w:lsdException w:name="HTML Code" w:semiHidden="1" w:unhideWhenUsed="1"/>
-    <w:lsdException w:name="HTML Definition" w:semiHidden="1" w:unhideWhenUsed="1"/>
-    <w:lsdException w:name="HTML Keyboard" w:semiHidden="1" w:unhideWhenUsed="1"/>
-    <w:lsdException w:name="HTML Preformatted" w:semiHidden="1" w:unhideWhenUsed="1"/>
-    <w:lsdException w:name="HTML Sample" w:semiHidden="1" w:unhideWhenUsed="1"/>
-    <w:lsdException w:name="HTML Typewriter" w:semiHidden="1" w:unhideWhenUsed="1"/>
-    <w:lsdException w:name="HTML Variable" w:semiHidden="1" w:unhideWhenUsed="1"/>
-    <w:lsdException w:name="Normal Table" w:semiHidden="1" w:unhideWhenUsed="1"/>
-    <w:lsdException w:name="annotation subject" w:semiHidden="1" w:unhideWhenUsed="1"/>
-    <w:lsdException w:name="No List" w:semiHidden="1" w:unhideWhenUsed="1"/>
-    <w:lsdException w:name="Outline List 1" w:semiHidden="1" w:unhideWhenUsed="1"/>
-    <w:lsdException w:name="Outline List 2" w:semiHidden="1" w:unhideWhenUsed="1"/>
-    <w:lsdException w:name="Outline List 3" w:semiHidden="1" w:unhideWhenUsed="1"/>
-    <w:lsdException w:name="Table Simple 1" w:semiHidden="1" w:unhideWhenUsed="1"/>
-    <w:lsdException w:name="Table Simple 2" w:semiHidden="1" w:unhideWhenUsed="1"/>
-    <w:lsdException w:name="Table Simple 3" w:semiHidden="1" w:unhideWhenUsed="1"/>
-    <w:lsdException w:name="Table Classic 1" w:semiHidden="1" w:unhideWhenUsed="1"/>
-    <w:lsdException w:name="Table Classic 2" w:semiHidden="1" w:unhideWhenUsed="1"/>
-    <w:lsdException w:name="Table Classic 3" w:semiHidden="1" w:unhideWhenUsed="1"/>
-    <w:lsdException w:name="Table Classic 4" w:semiHidden="1" w:unhideWhenUsed="1"/>
-    <w:lsdException w:name="Table Colorful 1" w:semiHidden="1" w:unhideWhenUsed="1"/>
-    <w:lsdException w:name="Table Colorful 2" w:semiHidden="1" w:unhideWhenUsed="1"/>
-    <w:lsdException w:name="Table Colorful 3" w:semiHidden="1" w:unhideWhenUsed="1"/>
-    <w:lsdException w:name="Table Columns 1" w:semiHidden="1" w:unhideWhenUsed="1"/>
-    <w:lsdException w:name="Table Columns 2" w:semiHidden="1" w:unhideWhenUsed="1"/>
-    <w:lsdException w:name="Table Columns 3" w:semiHidden="1" w:unhideWhenUsed="1"/>
-    <w:lsdException w:name="Table Columns 4" w:semiHidden="1" w:unhideWhenUsed="1"/>
-    <w:lsdException w:name="Table Columns 5" w:semiHidden="1" w:unhideWhenUsed="1"/>
-    <w:lsdException w:name="Table Grid 1" w:semiHidden="1" w:unhideWhenUsed="1"/>
-    <w:lsdException w:name="Table Grid 2" w:semiHidden="1" w:unhideWhenUsed="1"/>
-    <w:lsdException w:name="Table Grid 3" w:semiHidden="1" w:unhideWhenUsed="1"/>
-    <w:lsdException w:name="Table Grid 4" w:semiHidden="1" w:unhideWhenUsed="1"/>
-    <w:lsdException w:name="Table Grid 5" w:semiHidden="1" w:unhideWhenUsed="1"/>
-    <w:lsdException w:name="Table Grid 6" w:semiHidden="1" w:unhideWhenUsed="1"/>
-    <w:lsdException w:name="Table Grid 7" w:semiHidden="1" w:unhideWhenUsed="1"/>
-    <w:lsdException w:name="Table Grid 8" w:semiHidden="1" w:unhideWhenUsed="1"/>
-    <w:lsdException w:name="Table List 1" w:semiHidden="1" w:unhideWhenUsed="1"/>
-    <w:lsdException w:name="Table List 2" w:semiHidden="1" w:unhideWhenUsed="1"/>
-    <w:lsdException w:name="Table List 3" w:semiHidden="1" w:unhideWhenUsed="1"/>
-    <w:lsdException w:name="Table List 4" w:semiHidden="1" w:unhideWhenUsed="1"/>
-    <w:lsdException w:name="Table List 5" w:semiHidden="1" w:unhideWhenUsed="1"/>
-    <w:lsdException w:name="Table List 6" w:semiHidden="1" w:unhideWhenUsed="1"/>
-    <w:lsdException w:name="Table List 7" w:semiHidden="1" w:unhideWhenUsed="1"/>
-    <w:lsdException w:name="Table List 8" w:semiHidden="1" w:unhideWhenUsed="1"/>
-    <w:lsdException w:name="Table 3D effects 1" w:semiHidden="1" w:unhideWhenUsed="1"/>
-    <w:lsdException w:name="Table 3D effects 2" w:semiHidden="1" w:unhideWhenUsed="1"/>
-    <w:lsdException w:name="Table 3D effects 3" w:semiHidden="1" w:unhideWhenUsed="1"/>
-    <w:lsdException w:name="Table Contemporary" w:semiHidden="1" w:unhideWhenUsed="1"/>
-    <w:lsdException w:name="Table Elegant" w:semiHidden="1" w:unhideWhenUsed="1"/>
-    <w:lsdException w:name="Table Professional" w:semiHidden="1" w:unhideWhenUsed="1"/>
-    <w:lsdException w:name="Table Subtle 1" w:semiHidden="1" w:unhideWhenUsed="1"/>
-    <w:lsdException w:name="Table Subtle 2" w:semiHidden="1" w:unhideWhenUsed="1"/>
-    <w:lsdException w:name="Table Web 1" w:semiHidden="1" w:unhideWhenUsed="1"/>
-    <w:lsdException w:name="Table Web 2" w:semiHidden="1" w:unhideWhenUsed="1"/>
-    <w:lsdException w:name="Table Web 3" w:semiHidden="1" w:unhideWhenUsed="1"/>
-    <w:lsdException w:name="Balloon Text" w:semiHidden="1" w:unhideWhenUsed="1"/>
-    <w:lsdException w:name="Table Grid" w:uiPriority="59"/>
-    <w:lsdException w:name="Table Theme" w:semiHidden="1" w:unhideWhenUsed="1"/>
-    <w:lsdException w:name="Note Level 1" w:semiHidden="1" w:unhideWhenUsed="1"/>
-    <w:lsdException w:name="Note Level 2" w:semiHidden="1" w:unhideWhenUsed="1"/>
-    <w:lsdException w:name="Note Level 3" w:semiHidden="1" w:unhideWhenUsed="1"/>
-    <w:lsdException w:name="Note Level 4" w:semiHidden="1" w:unhideWhenUsed="1"/>
-    <w:lsdException w:name="Note Level 5" w:semiHidden="1" w:unhideWhenUsed="1"/>
-    <w:lsdException w:name="Note Level 6" w:semiHidden="1" w:unhideWhenUsed="1"/>
-    <w:lsdException w:name="Note Level 7" w:semiHidden="1" w:unhideWhenUsed="1"/>
-    <w:lsdException w:name="Note Level 8" w:semiHidden="1" w:unhideWhenUsed="1"/>
-    <w:lsdException w:name="Note Level 9" w:semiHidden="1" w:unhideWhenUsed="1"/>
-    <w:lsdException w:name="Placeholder Text" w:semiHidden="1"/>
-    <w:lsdException w:name="No Spacing" w:uiPriority="1" w:qFormat="1"/>
-    <w:lsdException w:name="Light Shading" w:uiPriority="60"/>
-    <w:lsdException w:name="Light List" w:uiPriority="61"/>
-    <w:lsdException w:name="Light Grid" w:uiPriority="62"/>
-    <w:lsdException w:name="Medium Shading 1" w:uiPriority="63"/>
-    <w:lsdException w:name="Medium Shading 2" w:uiPriority="64"/>
-    <w:lsdException w:name="Medium List 1" w:uiPriority="65"/>
-    <w:lsdException w:name="Medium List 2" w:uiPriority="66"/>
-    <w:lsdException w:name="Medium Grid 1" w:uiPriority="67"/>
-    <w:lsdException w:name="Medium Grid 2" w:uiPriority="68"/>
-    <w:lsdException w:name="Medium Grid 3" w:uiPriority="69"/>
-    <w:lsdException w:name="Dark List" w:uiPriority="70"/>
-    <w:lsdException w:name="Colorful Shading" w:uiPriority="71"/>
-    <w:lsdException w:name="Colorful List" w:uiPriority="72"/>
-    <w:lsdException w:name="Colorful Grid" w:uiPriority="73"/>
-    <w:lsdException w:name="Light Shading Accent 1" w:uiPriority="60"/>
-    <w:lsdException w:name="Light List Accent 1" w:uiPriority="61"/>
-    <w:lsdException w:name="Light Grid Accent 1" w:uiPriority="62"/>
-    <w:lsdException w:name="Medium Shading 1 Accent 1" w:uiPriority="63"/>
-    <w:lsdException w:name="Medium Shading 2 Accent 1" w:uiPriority="64"/>
-    <w:lsdException w:name="Medium List 1 Accent 1" w:uiPriority="65"/>
-    <w:lsdException w:name="Revision" w:semiHidden="1"/>
-    <w:lsdException w:name="List Paragraph" w:uiPriority="34" w:qFormat="1"/>
-    <w:lsdException w:name="Quote" w:uiPriority="29" w:qFormat="1"/>
-    <w:lsdException w:name="Intense Quote" w:uiPriority="30" w:qFormat="1"/>
-    <w:lsdException w:name="Medium List 2 Accent 1" w:uiPriority="66"/>
-    <w:lsdException w:name="Medium Grid 1 Accent 1" w:uiPriority="67"/>
-    <w:lsdException w:name="Medium Grid 2 Accent 1" w:uiPriority="68"/>
-    <w:lsdException w:name="Medium Grid 3 Accent 1" w:uiPriority="69"/>
-    <w:lsdException w:name="Dark List Accent 1" w:uiPriority="70"/>
-    <w:lsdException w:name="Colorful Shading Accent 1" w:uiPriority="71"/>
-    <w:lsdException w:name="Colorful List Accent 1" w:uiPriority="72"/>
-    <w:lsdException w:name="Colorful Grid Accent 1" w:uiPriority="73"/>
-    <w:lsdException w:name="Light Shading Accent 2" w:uiPriority="60"/>
-    <w:lsdException w:name="Light List Accent 2" w:uiPriority="61"/>
-    <w:lsdException w:name="Light Grid Accent 2" w:uiPriority="62"/>
-    <w:lsdException w:name="Medium Shading 1 Accent 2" w:uiPriority="63"/>
-    <w:lsdException w:name="Medium Shading 2 Accent 2" w:uiPriority="64"/>
-    <w:lsdException w:name="Medium List 1 Accent 2" w:uiPriority="65"/>
-    <w:lsdException w:name="Medium List 2 Accent 2" w:uiPriority="66"/>
-    <w:lsdException w:name="Medium Grid 1 Accent 2" w:uiPriority="67"/>
-    <w:lsdException w:name="Medium Grid 2 Accent 2" w:uiPriority="68"/>
-    <w:lsdException w:name="Medium Grid 3 Accent 2" w:uiPriority="69"/>
-    <w:lsdException w:name="Dark List Accent 2" w:uiPriority="70"/>
-    <w:lsdException w:name="Colorful Shading Accent 2" w:uiPriority="71"/>
-    <w:lsdException w:name="Colorful List Accent 2" w:uiPriority="72"/>
-    <w:lsdException w:name="Colorful Grid Accent 2" w:uiPriority="73"/>
-    <w:lsdException w:name="Light Shading Accent 3" w:uiPriority="60"/>
-    <w:lsdException w:name="Light List Accent 3" w:uiPriority="61"/>
-    <w:lsdException w:name="Light Grid Accent 3" w:uiPriority="62"/>
-    <w:lsdException w:name="Medium Shading 1 Accent 3" w:uiPriority="63"/>
-    <w:lsdException w:name="Medium Shading 2 Accent 3" w:uiPriority="64"/>
-    <w:lsdException w:name="Medium List 1 Accent 3" w:uiPriority="65"/>
-    <w:lsdException w:name="Medium List 2 Accent 3" w:uiPriority="66"/>
-    <w:lsdException w:name="Medium Grid 1 Accent 3" w:uiPriority="67"/>
-    <w:lsdException w:name="Medium Grid 2 Accent 3" w:uiPriority="68"/>
-    <w:lsdException w:name="Medium Grid 3 Accent 3" w:uiPriority="69"/>
-    <w:lsdException w:name="Dark List Accent 3" w:uiPriority="70"/>
-    <w:lsdException w:name="Colorful Shading Accent 3" w:uiPriority="71"/>
-    <w:lsdException w:name="Colorful List Accent 3" w:uiPriority="72"/>
-    <w:lsdException w:name="Colorful Grid Accent 3" w:uiPriority="73"/>
-    <w:lsdException w:name="Light Shading Accent 4" w:uiPriority="60"/>
-    <w:lsdException w:name="Light List Accent 4" w:uiPriority="61"/>
-    <w:lsdException w:name="Light Grid Accent 4" w:uiPriority="62"/>
-    <w:lsdException w:name="Medium Shading 1 Accent 4" w:uiPriority="63"/>
-    <w:lsdException w:name="Medium Shading 2 Accent 4" w:uiPriority="64"/>
-    <w:lsdException w:name="Medium List 1 Accent 4" w:uiPriority="65"/>
-    <w:lsdException w:name="Medium List 2 Accent 4" w:uiPriority="66"/>
-    <w:lsdException w:name="Medium Grid 1 Accent 4" w:uiPriority="67"/>
-    <w:lsdException w:name="Medium Grid 2 Accent 4" w:uiPriority="68"/>
-    <w:lsdException w:name="Medium Grid 3 Accent 4" w:uiPriority="69"/>
-    <w:lsdException w:name="Dark List Accent 4" w:uiPriority="70"/>
-    <w:lsdException w:name="Colorful Shading Accent 4" w:uiPriority="71"/>
-    <w:lsdException w:name="Colorful List Accent 4" w:uiPriority="72"/>
-    <w:lsdException w:name="Colorful Grid Accent 4" w:uiPriority="73"/>
-    <w:lsdException w:name="Light Shading Accent 5" w:uiPriority="60"/>
-    <w:lsdException w:name="Light List Accent 5" w:uiPriority="61"/>
-    <w:lsdException w:name="Light Grid Accent 5" w:uiPriority="62"/>
-    <w:lsdException w:name="Medium Shading 1 Accent 5" w:uiPriority="63"/>
-    <w:lsdException w:name="Medium Shading 2 Accent 5" w:uiPriority="64"/>
-    <w:lsdException w:name="Medium List 1 Accent 5" w:uiPriority="65"/>
-    <w:lsdException w:name="Medium List 2 Accent 5" w:uiPriority="66"/>
-    <w:lsdException w:name="Medium Grid 1 Accent 5" w:uiPriority="67"/>
-    <w:lsdException w:name="Medium Grid 2 Accent 5" w:uiPriority="68"/>
-    <w:lsdException w:name="Medium Grid 3 Accent 5" w:uiPriority="69"/>
-    <w:lsdException w:name="Dark List Accent 5" w:uiPriority="70"/>
-    <w:lsdException w:name="Colorful Shading Accent 5" w:uiPriority="71"/>
-    <w:lsdException w:name="Colorful List Accent 5" w:uiPriority="72"/>
-    <w:lsdException w:name="Colorful Grid Accent 5" w:uiPriority="73"/>
-    <w:lsdException w:name="Light Shading Accent 6" w:uiPriority="60"/>
-    <w:lsdException w:name="Light List Accent 6" w:uiPriority="61"/>
-    <w:lsdException w:name="Light Grid Accent 6" w:uiPriority="62"/>
-    <w:lsdException w:name="Medium Shading 1 Accent 6" w:uiPriority="63"/>
-    <w:lsdException w:name="Medium Shading 2 Accent 6" w:uiPriority="64"/>
-    <w:lsdException w:name="Medium List 1 Accent 6" w:uiPriority="65"/>
-    <w:lsdException w:name="Medium List 2 Accent 6" w:uiPriority="66"/>
-    <w:lsdException w:name="Medium Grid 1 Accent 6" w:uiPriority="67"/>
-    <w:lsdException w:name="Medium Grid 2 Accent 6" w:uiPriority="68"/>
-    <w:lsdException w:name="Medium Grid 3 Accent 6" w:uiPriority="69"/>
-    <w:lsdException w:name="Dark List Accent 6" w:uiPriority="70"/>
-    <w:lsdException w:name="Colorful Shading Accent 6" w:uiPriority="71"/>
-    <w:lsdException w:name="Colorful List Accent 6" w:uiPriority="72"/>
-    <w:lsdException w:name="Colorful Grid Accent 6" w:uiPriority="73"/>
-    <w:lsdException w:name="Subtle Emphasis" w:uiPriority="19" w:qFormat="1"/>
-    <w:lsdException w:name="Intense Emphasis" w:uiPriority="21" w:qFormat="1"/>
-    <w:lsdException w:name="Subtle Reference" w:uiPriority="31" w:qFormat="1"/>
-    <w:lsdException w:name="Intense Reference" w:uiPriority="32" w:qFormat="1"/>
-    <w:lsdException w:name="Book Title" w:uiPriority="33" w:qFormat="1"/>
-    <w:lsdException w:name="Bibliography" w:semiHidden="1" w:uiPriority="37" w:unhideWhenUsed="1"/>
-    <w:lsdException w:name="TOC Heading" w:semiHidden="1" w:uiPriority="39" w:unhideWhenUsed="1" w:qFormat="1"/>
-    <w:lsdException w:name="Plain Table 1" w:uiPriority="41"/>
-    <w:lsdException w:name="Plain Table 2" w:uiPriority="42"/>
-    <w:lsdException w:name="Plain Table 3" w:uiPriority="43"/>
-    <w:lsdException w:name="Plain Table 4" w:uiPriority="44"/>
-    <w:lsdException w:name="Plain Table 5" w:uiPriority="45"/>
-    <w:lsdException w:name="Grid Table Light" w:uiPriority="40"/>
-    <w:lsdException w:name="Grid Table 1 Light" w:uiPriority="46"/>
-    <w:lsdException w:name="Grid Table 2" w:uiPriority="47"/>
-    <w:lsdException w:name="Grid Table 3" w:uiPriority="48"/>
-    <w:lsdException w:name="Grid Table 4" w:uiPriority="49"/>
-    <w:lsdException w:name="Grid Table 5 Dark" w:uiPriority="50"/>
-    <w:lsdException w:name="Grid Table 6 Colorful" w:uiPriority="51"/>
-    <w:lsdException w:name="Grid Table 7 Colorful" w:uiPriority="52"/>
-    <w:lsdException w:name="Grid Table 1 Light Accent 1" w:uiPriority="46"/>
-    <w:lsdException w:name="Grid Table 2 Accent 1" w:uiPriority="47"/>
-    <w:lsdException w:name="Grid Table 3 Accent 1" w:uiPriority="48"/>
-    <w:lsdException w:name="Grid Table 4 Accent 1" w:uiPriority="49"/>
-    <w:lsdException w:name="Grid Table 5 Dark Accent 1" w:uiPriority="50"/>
-    <w:lsdException w:name="Grid Table 6 Colorful Accent 1" w:uiPriority="51"/>
-    <w:lsdException w:name="Grid Table 7 Colorful Accent 1" w:uiPriority="52"/>
-    <w:lsdException w:name="Grid Table 1 Light Accent 2" w:uiPriority="46"/>
-    <w:lsdException w:name="Grid Table 2 Accent 2" w:uiPriority="47"/>
-    <w:lsdException w:name="Grid Table 3 Accent 2" w:uiPriority="48"/>
-    <w:lsdException w:name="Grid Table 4 Accent 2" w:uiPriority="49"/>
-    <w:lsdException w:name="Grid Table 5 Dark Accent 2" w:uiPriority="50"/>
-    <w:lsdException w:name="Grid Table 6 Colorful Accent 2" w:uiPriority="51"/>
-    <w:lsdException w:name="Grid Table 7 Colorful Accent 2" w:uiPriority="52"/>
-    <w:lsdException w:name="Grid Table 1 Light Accent 3" w:uiPriority="46"/>
-    <w:lsdException w:name="Grid Table 2 Accent 3" w:uiPriority="47"/>
-    <w:lsdException w:name="Grid Table 3 Accent 3" w:uiPriority="48"/>
-    <w:lsdException w:name="Grid Table 4 Accent 3" w:uiPriority="49"/>
-    <w:lsdException w:name="Grid Table 5 Dark Accent 3" w:uiPriority="50"/>
-    <w:lsdException w:name="Grid Table 6 Colorful Accent 3" w:uiPriority="51"/>
-    <w:lsdException w:name="Grid Table 7 Colorful Accent 3" w:uiPriority="52"/>
-    <w:lsdException w:name="Grid Table 1 Light Accent 4" w:uiPriority="46"/>
-    <w:lsdException w:name="Grid Table 2 Accent 4" w:uiPriority="47"/>
-    <w:lsdException w:name="Grid Table 3 Accent 4" w:uiPriority="48"/>
-    <w:lsdException w:name="Grid Table 4 Accent 4" w:uiPriority="49"/>
-    <w:lsdException w:name="Grid Table 5 Dark Accent 4" w:uiPriority="50"/>
-    <w:lsdException w:name="Grid Table 6 Colorful Accent 4" w:uiPriority="51"/>
-    <w:lsdException w:name="Grid Table 7 Colorful Accent 4" w:uiPriority="52"/>
-    <w:lsdException w:name="Grid Table 1 Light Accent 5" w:uiPriority="46"/>
-    <w:lsdException w:name="Grid Table 2 Accent 5" w:uiPriority="47"/>
-    <w:lsdException w:name="Grid Table 3 Accent 5" w:uiPriority="48"/>
-    <w:lsdException w:name="Grid Table 4 Accent 5" w:uiPriority="49"/>
-    <w:lsdException w:name="Grid Table 5 Dark Accent 5" w:uiPriority="50"/>
-    <w:lsdException w:name="Grid Table 6 Colorful Accent 5" w:uiPriority="51"/>
-    <w:lsdException w:name="Grid Table 7 Colorful Accent 5" w:uiPriority="52"/>
-    <w:lsdException w:name="Grid Table 1 Light Accent 6" w:uiPriority="46"/>
-    <w:lsdException w:name="Grid Table 2 Accent 6" w:uiPriority="47"/>
-    <w:lsdException w:name="Grid Table 3 Accent 6" w:uiPriority="48"/>
-    <w:lsdException w:name="Grid Table 4 Accent 6" w:uiPriority="49"/>
-    <w:lsdException w:name="Grid Table 5 Dark Accent 6" w:uiPriority="50"/>
-    <w:lsdException w:name="Grid Table 6 Colorful Accent 6" w:uiPriority="51"/>
-    <w:lsdException w:name="Grid Table 7 Colorful Accent 6" w:uiPriority="52"/>
-    <w:lsdException w:name="List Table 1 Light" w:uiPriority="46"/>
-    <w:lsdException w:name="List Table 2" w:uiPriority="47"/>
-    <w:lsdException w:name="List Table 3" w:uiPriority="48"/>
-    <w:lsdException w:name="List Table 4" w:uiPriority="49"/>
-    <w:lsdException w:name="List Table 5 Dark" w:uiPriority="50"/>
-    <w:lsdException w:name="List Table 6 Colorful" w:uiPriority="51"/>
-    <w:lsdException w:name="List Table 7 Colorful" w:uiPriority="52"/>
-    <w:lsdException w:name="List Table 1 Light Accent 1" w:uiPriority="46"/>
-    <w:lsdException w:name="List Table 2 Accent 1" w:uiPriority="47"/>
-    <w:lsdException w:name="List Table 3 Accent 1" w:uiPriority="48"/>
-    <w:lsdException w:name="List Table 4 Accent 1" w:uiPriority="49"/>
-    <w:lsdException w:name="List Table 5 Dark Accent 1" w:uiPriority="50"/>
-    <w:lsdException w:name="List Table 6 Colorful Accent 1" w:uiPriority="51"/>
-    <w:lsdException w:name="List Table 7 Colorful Accent 1" w:uiPriority="52"/>
-    <w:lsdException w:name="List Table 1 Light Accent 2" w:uiPriority="46"/>
-    <w:lsdException w:name="List Table 2 Accent 2" w:uiPriority="47"/>
-    <w:lsdException w:name="List Table 3 Accent 2" w:uiPriority="48"/>
-    <w:lsdException w:name="List Table 4 Accent 2" w:uiPriority="49"/>
-    <w:lsdException w:name="List Table 5 Dark Accent 2" w:uiPriority="50"/>
-    <w:lsdException w:name="List Table 6 Colorful Accent 2" w:uiPriority="51"/>
-    <w:lsdException w:name="List Table 7 Colorful Accent 2" w:uiPriority="52"/>
-    <w:lsdException w:name="List Table 1 Light Accent 3" w:uiPriority="46"/>
-    <w:lsdException w:name="List Table 2 Accent 3" w:uiPriority="47"/>
-    <w:lsdException w:name="List Table 3 Accent 3" w:uiPriority="48"/>
-    <w:lsdException w:name="List Table 4 Accent 3" w:uiPriority="49"/>
-    <w:lsdException w:name="List Table 5 Dark Accent 3" w:uiPriority="50"/>
-    <w:lsdException w:name="List Table 6 Colorful Accent 3" w:uiPriority="51"/>
-    <w:lsdException w:name="List Table 7 Colorful Accent 3" w:uiPriority="52"/>
-    <w:lsdException w:name="List Table 1 Light Accent 4" w:uiPriority="46"/>
-    <w:lsdException w:name="List Table 2 Accent 4" w:uiPriority="47"/>
-    <w:lsdException w:name="List Table 3 Accent 4" w:uiPriority="48"/>
-    <w:lsdException w:name="List Table 4 Accent 4" w:uiPriority="49"/>
-    <w:lsdException w:name="List Table 5 Dark Accent 4" w:uiPriority="50"/>
-    <w:lsdException w:name="List Table 6 Colorful Accent 4" w:uiPriority="51"/>
-    <w:lsdException w:name="List Table 7 Colorful Accent 4" w:uiPriority="52"/>
-    <w:lsdException w:name="List Table 1 Light Accent 5" w:uiPriority="46"/>
-    <w:lsdException w:name="List Table 2 Accent 5" w:uiPriority="47"/>
-    <w:lsdException w:name="List Table 3 Accent 5" w:uiPriority="48"/>
-    <w:lsdException w:name="List Table 4 Accent 5" w:uiPriority="49"/>
-    <w:lsdException w:name="List Table 5 Dark Accent 5" w:uiPriority="50"/>
-    <w:lsdException w:name="List Table 6 Colorful Accent 5" w:uiPriority="51"/>
-    <w:lsdException w:name="List Table 7 Colorful Accent 5" w:uiPriority="52"/>
-    <w:lsdException w:name="List Table 1 Light Accent 6" w:uiPriority="46"/>
-    <w:lsdException w:name="List Table 2 Accent 6" w:uiPriority="47"/>
-    <w:lsdException w:name="List Table 3 Accent 6" w:uiPriority="48"/>
-    <w:lsdException w:name="List Table 4 Accent 6" w:uiPriority="49"/>
-    <w:lsdException w:name="List Table 5 Dark Accent 6" w:uiPriority="50"/>
-    <w:lsdException w:name="List Table 6 Colorful Accent 6" w:uiPriority="51"/>
-    <w:lsdException w:name="List Table 7 Colorful Accent 6" w:uiPriority="52"/>
+  <w:latentStyles w:defLockedState="0" w:defUIPriority="99" w:defSemiHidden="1" w:defUnhideWhenUsed="1" w:defQFormat="0" w:count="267">
+    <w:lsdException w:name="Normal" w:semiHidden="0" w:uiPriority="0" w:unhideWhenUsed="0" w:qFormat="1"/>
+    <w:lsdException w:name="heading 1" w:semiHidden="0" w:uiPriority="9" w:unhideWhenUsed="0" w:qFormat="1"/>
+    <w:lsdException w:name="heading 2" w:uiPriority="9" w:qFormat="1"/>
+    <w:lsdException w:name="heading 3" w:uiPriority="9" w:qFormat="1"/>
+    <w:lsdException w:name="heading 4" w:uiPriority="9" w:qFormat="1"/>
+    <w:lsdException w:name="heading 5" w:uiPriority="9" w:qFormat="1"/>
+    <w:lsdException w:name="heading 6" w:uiPriority="9" w:qFormat="1"/>
+    <w:lsdException w:name="heading 7" w:uiPriority="9" w:qFormat="1"/>
+    <w:lsdException w:name="heading 8" w:uiPriority="9" w:qFormat="1"/>
+    <w:lsdException w:name="heading 9" w:uiPriority="9" w:qFormat="1"/>
+    <w:lsdException w:name="toc 1" w:uiPriority="39"/>
+    <w:lsdException w:name="toc 2" w:uiPriority="39"/>
+    <w:lsdException w:name="toc 3" w:uiPriority="39"/>
+    <w:lsdException w:name="toc 4" w:uiPriority="39"/>
+    <w:lsdException w:name="toc 5" w:uiPriority="39"/>
+    <w:lsdException w:name="toc 6" w:uiPriority="39"/>
+    <w:lsdException w:name="toc 7" w:uiPriority="39"/>
+    <w:lsdException w:name="toc 8" w:uiPriority="39"/>
+    <w:lsdException w:name="toc 9" w:uiPriority="39"/>
+    <w:lsdException w:name="caption" w:uiPriority="35" w:qFormat="1"/>
+    <w:lsdException w:name="Title" w:semiHidden="0" w:uiPriority="10" w:unhideWhenUsed="0" w:qFormat="1"/>
+    <w:lsdException w:name="Default Paragraph Font" w:uiPriority="1"/>
+    <w:lsdException w:name="Subtitle" w:semiHidden="0" w:uiPriority="11" w:unhideWhenUsed="0" w:qFormat="1"/>
+    <w:lsdException w:name="Strong" w:semiHidden="0" w:uiPriority="22" w:unhideWhenUsed="0" w:qFormat="1"/>
+    <w:lsdException w:name="Emphasis" w:semiHidden="0" w:uiPriority="20" w:unhideWhenUsed="0" w:qFormat="1"/>
+    <w:lsdException w:name="Table Grid" w:semiHidden="0" w:uiPriority="59" w:unhideWhenUsed="0"/>
+    <w:lsdException w:name="Placeholder Text" w:unhideWhenUsed="0"/>
+    <w:lsdException w:name="No Spacing" w:semiHidden="0" w:uiPriority="1" w:unhideWhenUsed="0" w:qFormat="1"/>
+    <w:lsdException w:name="Light Shading" w:semiHidden="0" w:uiPriority="60" w:unhideWhenUsed="0"/>
+    <w:lsdException w:name="Light List" w:semiHidden="0" w:uiPriority="61" w:unhideWhenUsed="0"/>
+    <w:lsdException w:name="Light Grid" w:semiHidden="0" w:uiPriority="62" w:unhideWhenUsed="0"/>
+    <w:lsdException w:name="Medium Shading 1" w:semiHidden="0" w:uiPriority="63" w:unhideWhenUsed="0"/>
+    <w:lsdException w:name="Medium Shading 2" w:semiHidden="0" w:uiPriority="64" w:unhideWhenUsed="0"/>
+    <w:lsdException w:name="Medium List 1" w:semiHidden="0" w:uiPriority="65" w:unhideWhenUsed="0"/>
+    <w:lsdException w:name="Medium List 2" w:semiHidden="0" w:uiPriority="66" w:unhideWhenUsed="0"/>
+    <w:lsdException w:name="Medium Grid 1" w:semiHidden="0" w:uiPriority="67" w:unhideWhenUsed="0"/>
+    <w:lsdException w:name="Medium Grid 2" w:semiHidden="0" w:uiPriority="68" w:unhideWhenUsed="0"/>
+    <w:lsdException w:name="Medium Grid 3" w:semiHidden="0" w:uiPriority="69" w:unhideWhenUsed="0"/>
+    <w:lsdException w:name="Dark List" w:semiHidden="0" w:uiPriority="70" w:unhideWhenUsed="0"/>
+    <w:lsdException w:name="Colorful Shading" w:semiHidden="0" w:uiPriority="71" w:unhideWhenUsed="0"/>
+    <w:lsdException w:name="Colorful List" w:semiHidden="0" w:uiPriority="72" w:unhideWhenUsed="0"/>
+    <w:lsdException w:name="Colorful Grid" w:semiHidden="0" w:uiPriority="73" w:unhideWhenUsed="0"/>
+    <w:lsdException w:name="Light Shading Accent 1" w:semiHidden="0" w:uiPriority="60" w:unhideWhenUsed="0"/>
+    <w:lsdException w:name="Light List Accent 1" w:semiHidden="0" w:uiPriority="61" w:unhideWhenUsed="0"/>
+    <w:lsdException w:name="Light Grid Accent 1" w:semiHidden="0" w:uiPriority="62" w:unhideWhenUsed="0"/>
+    <w:lsdException w:name="Medium Shading 1 Accent 1" w:semiHidden="0" w:uiPriority="63" w:unhideWhenUsed="0"/>
+    <w:lsdException w:name="Medium Shading 2 Accent 1" w:semiHidden="0" w:uiPriority="64" w:unhideWhenUsed="0"/>
+    <w:lsdException w:name="Medium List 1 Accent 1" w:semiHidden="0" w:uiPriority="65" w:unhideWhenUsed="0"/>
+    <w:lsdException w:name="Revision" w:unhideWhenUsed="0"/>
+    <w:lsdException w:name="List Paragraph" w:semiHidden="0" w:uiPriority="34" w:unhideWhenUsed="0" w:qFormat="1"/>
+    <w:lsdException w:name="Quote" w:semiHidden="0" w:uiPriority="29" w:unhideWhenUsed="0" w:qFormat="1"/>
+    <w:lsdException w:name="Intense Quote" w:semiHidden="0" w:uiPriority="30" w:unhideWhenUsed="0" w:qFormat="1"/>
+    <w:lsdException w:name="Medium List 2 Accent 1" w:semiHidden="0" w:uiPriority="66" w:unhideWhenUsed="0"/>
+    <w:lsdException w:name="Medium Grid 1 Accent 1" w:semiHidden="0" w:uiPriority="67" w:unhideWhenUsed="0"/>
+    <w:lsdException w:name="Medium Grid 2 Accent 1" w:semiHidden="0" w:uiPriority="68" w:unhideWhenUsed="0"/>
+    <w:lsdException w:name="Medium Grid 3 Accent 1" w:semiHidden="0" w:uiPriority="69" w:unhideWhenUsed="0"/>
+    <w:lsdException w:name="Dark List Accent 1" w:semiHidden="0" w:uiPriority="70" w:unhideWhenUsed="0"/>
+    <w:lsdException w:name="Colorful Shading Accent 1" w:semiHidden="0" w:uiPriority="71" w:unhideWhenUsed="0"/>
+    <w:lsdException w:name="Colorful List Accent 1" w:semiHidden="0" w:uiPriority="72" w:unhideWhenUsed="0"/>
+    <w:lsdException w:name="Colorful Grid Accent 1" w:semiHidden="0" w:uiPriority="73" w:unhideWhenUsed="0"/>
+    <w:lsdException w:name="Light Shading Accent 2" w:semiHidden="0" w:uiPriority="60" w:unhideWhenUsed="0"/>
+    <w:lsdException w:name="Light List Accent 2" w:semiHidden="0" w:uiPriority="61" w:unhideWhenUsed="0"/>
+    <w:lsdException w:name="Light Grid Accent 2" w:semiHidden="0" w:uiPriority="62" w:unhideWhenUsed="0"/>
+    <w:lsdException w:name="Medium Shading 1 Accent 2" w:semiHidden="0" w:uiPriority="63" w:unhideWhenUsed="0"/>
+    <w:lsdException w:name="Medium Shading 2 Accent 2" w:semiHidden="0" w:uiPriority="64" w:unhideWhenUsed="0"/>
+    <w:lsdException w:name="Medium List 1 Accent 2" w:semiHidden="0" w:uiPriority="65" w:unhideWhenUsed="0"/>
+    <w:lsdException w:name="Medium List 2 Accent 2" w:semiHidden="0" w:uiPriority="66" w:unhideWhenUsed="0"/>
+    <w:lsdException w:name="Medium Grid 1 Accent 2" w:semiHidden="0" w:uiPriority="67" w:unhideWhenUsed="0"/>
+    <w:lsdException w:name="Medium Grid 2 Accent 2" w:semiHidden="0" w:uiPriority="68" w:unhideWhenUsed="0"/>
+    <w:lsdException w:name="Medium Grid 3 Accent 2" w:semiHidden="0" w:uiPriority="69" w:unhideWhenUsed="0"/>
+    <w:lsdException w:name="Dark List Accent 2" w:semiHidden="0" w:uiPriority="70" w:unhideWhenUsed="0"/>
+    <w:lsdException w:name="Colorful Shading Accent 2" w:semiHidden="0" w:uiPriority="71" w:unhideWhenUsed="0"/>
+    <w:lsdException w:name="Colorful List Accent 2" w:semiHidden="0" w:uiPriority="72" w:unhideWhenUsed="0"/>
+    <w:lsdException w:name="Colorful Grid Accent 2" w:semiHidden="0" w:uiPriority="73" w:unhideWhenUsed="0"/>
+    <w:lsdException w:name="Light Shading Accent 3" w:semiHidden="0" w:uiPriority="60" w:unhideWhenUsed="0"/>
+    <w:lsdException w:name="Light List Accent 3" w:semiHidden="0" w:uiPriority="61" w:unhideWhenUsed="0"/>
+    <w:lsdException w:name="Light Grid Accent 3" w:semiHidden="0" w:uiPriority="62" w:unhideWhenUsed="0"/>
+    <w:lsdException w:name="Medium Shading 1 Accent 3" w:semiHidden="0" w:uiPriority="63" w:unhideWhenUsed="0"/>
+    <w:lsdException w:name="Medium Shading 2 Accent 3" w:semiHidden="0" w:uiPriority="64" w:unhideWhenUsed="0"/>
+    <w:lsdException w:name="Medium List 1 Accent 3" w:semiHidden="0" w:uiPriority="65" w:unhideWhenUsed="0"/>
+    <w:lsdException w:name="Medium List 2 Accent 3" w:semiHidden="0" w:uiPriority="66" w:unhideWhenUsed="0"/>
+    <w:lsdException w:name="Medium Grid 1 Accent 3" w:semiHidden="0" w:uiPriority="67" w:unhideWhenUsed="0"/>
+    <w:lsdException w:name="Medium Grid 2 Accent 3" w:semiHidden="0" w:uiPriority="68" w:unhideWhenUsed="0"/>
+    <w:lsdException w:name="Medium Grid 3 Accent 3" w:semiHidden="0" w:uiPriority="69" w:unhideWhenUsed="0"/>
+    <w:lsdException w:name="Dark List Accent 3" w:semiHidden="0" w:uiPriority="70" w:unhideWhenUsed="0"/>
+    <w:lsdException w:name="Colorful Shading Accent 3" w:semiHidden="0" w:uiPriority="71" w:unhideWhenUsed="0"/>
+    <w:lsdException w:name="Colorful List Accent 3" w:semiHidden="0" w:uiPriority="72" w:unhideWhenUsed="0"/>
+    <w:lsdException w:name="Colorful Grid Accent 3" w:semiHidden="0" w:uiPriority="73" w:unhideWhenUsed="0"/>
+    <w:lsdException w:name="Light Shading Accent 4" w:semiHidden="0" w:uiPriority="60" w:unhideWhenUsed="0"/>
+    <w:lsdException w:name="Light List Accent 4" w:semiHidden="0" w:uiPriority="61" w:unhideWhenUsed="0"/>
+    <w:lsdException w:name="Light Grid Accent 4" w:semiHidden="0" w:uiPriority="62" w:unhideWhenUsed="0"/>
+    <w:lsdException w:name="Medium Shading 1 Accent 4" w:semiHidden="0" w:uiPriority="63" w:unhideWhenUsed="0"/>
+    <w:lsdException w:name="Medium Shading 2 Accent 4" w:semiHidden="0" w:uiPriority="64" w:unhideWhenUsed="0"/>
+    <w:lsdException w:name="Medium List 1 Accent 4" w:semiHidden="0" w:uiPriority="65" w:unhideWhenUsed="0"/>
+    <w:lsdException w:name="Medium List 2 Accent 4" w:semiHidden="0" w:uiPriority="66" w:unhideWhenUsed="0"/>
+    <w:lsdException w:name="Medium Grid 1 Accent 4" w:semiHidden="0" w:uiPriority="67" w:unhideWhenUsed="0"/>
+    <w:lsdException w:name="Medium Grid 2 Accent 4" w:semiHidden="0" w:uiPriority="68" w:unhideWhenUsed="0"/>
+    <w:lsdException w:name="Medium Grid 3 Accent 4" w:semiHidden="0" w:uiPriority="69" w:unhideWhenUsed="0"/>
+    <w:lsdException w:name="Dark List Accent 4" w:semiHidden="0" w:uiPriority="70" w:unhideWhenUsed="0"/>
+    <w:lsdException w:name="Colorful Shading Accent 4" w:semiHidden="0" w:uiPriority="71" w:unhideWhenUsed="0"/>
+    <w:lsdException w:name="Colorful List Accent 4" w:semiHidden="0" w:uiPriority="72" w:unhideWhenUsed="0"/>
+    <w:lsdException w:name="Colorful Grid Accent 4" w:semiHidden="0" w:uiPriority="73" w:unhideWhenUsed="0"/>
+    <w:lsdException w:name="Light Shading Accent 5" w:semiHidden="0" w:uiPriority="60" w:unhideWhenUsed="0"/>
+    <w:lsdException w:name="Light List Accent 5" w:semiHidden="0" w:uiPriority="61" w:unhideWhenUsed="0"/>
+    <w:lsdException w:name="Light Grid Accent 5" w:semiHidden="0" w:uiPriority="62" w:unhideWhenUsed="0"/>
+    <w:lsdException w:name="Medium Shading 1 Accent 5" w:semiHidden="0" w:uiPriority="63" w:unhideWhenUsed="0"/>
+    <w:lsdException w:name="Medium Shading 2 Accent 5" w:semiHidden="0" w:uiPriority="64" w:unhideWhenUsed="0"/>
+    <w:lsdException w:name="Medium List 1 Accent 5" w:semiHidden="0" w:uiPriority="65" w:unhideWhenUsed="0"/>
+    <w:lsdException w:name="Medium List 2 Accent 5" w:semiHidden="0" w:uiPriority="66" w:unhideWhenUsed="0"/>
+    <w:lsdException w:name="Medium Grid 1 Accent 5" w:semiHidden="0" w:uiPriority="67" w:unhideWhenUsed="0"/>
+    <w:lsdException w:name="Medium Grid 2 Accent 5" w:semiHidden="0" w:uiPriority="68" w:unhideWhenUsed="0"/>
+    <w:lsdException w:name="Medium Grid 3 Accent 5" w:semiHidden="0" w:uiPriority="69" w:unhideWhenUsed="0"/>
+    <w:lsdException w:name="Dark List Accent 5" w:semiHidden="0" w:uiPriority="70" w:unhideWhenUsed="0"/>
+    <w:lsdException w:name="Colorful Shading Accent 5" w:semiHidden="0" w:uiPriority="71" w:unhideWhenUsed="0"/>
+    <w:lsdException w:name="Colorful List Accent 5" w:semiHidden="0" w:uiPriority="72" w:unhideWhenUsed="0"/>
+    <w:lsdException w:name="Colorful Grid Accent 5" w:semiHidden="0" w:uiPriority="73" w:unhideWhenUsed="0"/>
+    <w:lsdException w:name="Light Shading Accent 6" w:semiHidden="0" w:uiPriority="60" w:unhideWhenUsed="0"/>
+    <w:lsdException w:name="Light List Accent 6" w:semiHidden="0" w:uiPriority="61" w:unhideWhenUsed="0"/>
+    <w:lsdException w:name="Light Grid Accent 6" w:semiHidden="0" w:uiPriority="62" w:unhideWhenUsed="0"/>
+    <w:lsdException w:name="Medium Shading 1 Accent 6" w:semiHidden="0" w:uiPriority="63" w:unhideWhenUsed="0"/>
+    <w:lsdException w:name="Medium Shading 2 Accent 6" w:semiHidden="0" w:uiPriority="64" w:unhideWhenUsed="0"/>
+    <w:lsdException w:name="Medium List 1 Accent 6" w:semiHidden="0" w:uiPriority="65" w:unhideWhenUsed="0"/>
+    <w:lsdException w:name="Medium List 2 Accent 6" w:semiHidden="0" w:uiPriority="66" w:unhideWhenUsed="0"/>
+    <w:lsdException w:name="Medium Grid 1 Accent 6" w:semiHidden="0" w:uiPriority="67" w:unhideWhenUsed="0"/>
+    <w:lsdException w:name="Medium Grid 2 Accent 6" w:semiHidden="0" w:uiPriority="68" w:unhideWhenUsed="0"/>
+    <w:lsdException w:name="Medium Grid 3 Accent 6" w:semiHidden="0" w:uiPriority="69" w:unhideWhenUsed="0"/>
+    <w:lsdException w:name="Dark List Accent 6" w:semiHidden="0" w:uiPriority="70" w:unhideWhenUsed="0"/>
+    <w:lsdException w:name="Colorful Shading Accent 6" w:semiHidden="0" w:uiPriority="71" w:unhideWhenUsed="0"/>
+    <w:lsdException w:name="Colorful List Accent 6" w:semiHidden="0" w:uiPriority="72" w:unhideWhenUsed="0"/>
+    <w:lsdException w:name="Colorful Grid Accent 6" w:semiHidden="0" w:uiPriority="73" w:unhideWhenUsed="0"/>
+    <w:lsdException w:name="Subtle Emphasis" w:semiHidden="0" w:uiPriority="19" w:unhideWhenUsed="0" w:qFormat="1"/>
+    <w:lsdException w:name="Intense Emphasis" w:semiHidden="0" w:uiPriority="21" w:unhideWhenUsed="0" w:qFormat="1"/>
+    <w:lsdException w:name="Subtle Reference" w:semiHidden="0" w:uiPriority="31" w:unhideWhenUsed="0" w:qFormat="1"/>
+    <w:lsdException w:name="Intense Reference" w:semiHidden="0" w:uiPriority="32" w:unhideWhenUsed="0" w:qFormat="1"/>
+    <w:lsdException w:name="Book Title" w:semiHidden="0" w:uiPriority="33" w:unhideWhenUsed="0" w:qFormat="1"/>
+    <w:lsdException w:name="Bibliography" w:uiPriority="37"/>
+    <w:lsdException w:name="TOC Heading" w:uiPriority="39" w:qFormat="1"/>
   </w:latentStyles>
   <w:style w:type="paragraph" w:default="1" w:styleId="Normal">
     <w:name w:val="Normal"/>
     <w:qFormat/>
     <w:rsid w:val="00B52D22"/>
+  </w:style>
+  <w:style w:type="character" w:default="1" w:styleId="DefaultParagraphFont">
+    <w:name w:val="Default Paragraph Font"/>
+    <w:uiPriority w:val="1"/>
+    <w:semiHidden/>
+    <w:unhideWhenUsed/>
+  </w:style>
+  <w:style w:type="table" w:default="1" w:styleId="TableNormal">
+    <w:name w:val="Normal Table"/>
+    <w:uiPriority w:val="99"/>
+    <w:semiHidden/>
+    <w:unhideWhenUsed/>
+    <w:tblPr>
+      <w:tblInd w:w="0" w:type="dxa"/>
+      <w:tblCellMar>
+        <w:top w:w="0" w:type="dxa"/>
+        <w:left w:w="108" w:type="dxa"/>
+        <w:bottom w:w="0" w:type="dxa"/>
+        <w:right w:w="108" w:type="dxa"/>
+      </w:tblCellMar>
+    </w:tblPr>
+  </w:style>
+  <w:style w:type="numbering" w:default="1" w:styleId="NoList">
+    <w:name w:val="No List"/>
+    <w:uiPriority w:val="99"/>
+    <w:semiHidden/>
+    <w:unhideWhenUsed/>
+  </w:style>
+  <w:style w:type="paragraph" w:styleId="NoSpacing">
+    <w:name w:val="No Spacing"/>
+    <w:uiPriority w:val="1"/>
+    <w:qFormat/>
+    <w:rsid w:val="007923C2"/>
+    <w:pPr>
+      <w:spacing w:after="0" w:line="240" w:lineRule="auto"/>
+    </w:pPr>
+  </w:style>
+  <w:style w:type="paragraph" w:styleId="Header">
+    <w:name w:val="header"/>
+    <w:basedOn w:val="Normal"/>
+    <w:link w:val="HeaderChar"/>
+    <w:uiPriority w:val="99"/>
+    <w:unhideWhenUsed/>
+    <w:rsid w:val="007923C2"/>
+    <w:pPr>
+      <w:tabs>
+        <w:tab w:val="center" w:pos="4680"/>
+        <w:tab w:val="right" w:pos="9360"/>
+      </w:tabs>
+      <w:spacing w:after="0" w:line="240" w:lineRule="auto"/>
+    </w:pPr>
+  </w:style>
+  <w:style w:type="character" w:customStyle="1" w:styleId="HeaderChar">
+    <w:name w:val="Header Char"/>
+    <w:basedOn w:val="DefaultParagraphFont"/>
+    <w:link w:val="Header"/>
+    <w:uiPriority w:val="99"/>
+    <w:rsid w:val="007923C2"/>
+  </w:style>
+  <w:style w:type="paragraph" w:styleId="Footer">
+    <w:name w:val="footer"/>
+    <w:basedOn w:val="Normal"/>
+    <w:link w:val="FooterChar"/>
+    <w:uiPriority w:val="99"/>
+    <w:unhideWhenUsed/>
+    <w:rsid w:val="007923C2"/>
+    <w:pPr>
+      <w:tabs>
+        <w:tab w:val="center" w:pos="4680"/>
+        <w:tab w:val="right" w:pos="9360"/>
+      </w:tabs>
+      <w:spacing w:after="0" w:line="240" w:lineRule="auto"/>
+    </w:pPr>
+  </w:style>
+  <w:style w:type="character" w:customStyle="1" w:styleId="FooterChar">
+    <w:name w:val="Footer Char"/>
+    <w:basedOn w:val="DefaultParagraphFont"/>
+    <w:link w:val="Footer"/>
+    <w:uiPriority w:val="99"/>
+    <w:rsid w:val="007923C2"/>
+  </w:style>
+  <w:style w:type="paragraph" w:styleId="BalloonText">
+    <w:name w:val="Balloon Text"/>
+    <w:basedOn w:val="Normal"/>
+    <w:link w:val="BalloonTextChar"/>
+    <w:uiPriority w:val="99"/>
+    <w:semiHidden/>
+    <w:unhideWhenUsed/>
+    <w:rsid w:val="007923C2"/>
+    <w:pPr>
+      <w:spacing w:after="0" w:line="240" w:lineRule="auto"/>
+    </w:pPr>
+    <w:rPr>
+      <w:rFonts w:ascii="Tahoma" w:hAnsi="Tahoma" w:cs="Tahoma"/>
+      <w:sz w:val="16"/>
+      <w:szCs w:val="16"/>
+    </w:rPr>
+  </w:style>
+  <w:style w:type="character" w:customStyle="1" w:styleId="BalloonTextChar">
+    <w:name w:val="Balloon Text Char"/>
+    <w:basedOn w:val="DefaultParagraphFont"/>
+    <w:link w:val="BalloonText"/>
+    <w:uiPriority w:val="99"/>
+    <w:semiHidden/>
+    <w:rsid w:val="007923C2"/>
+    <w:rPr>
+      <w:rFonts w:ascii="Tahoma" w:hAnsi="Tahoma" w:cs="Tahoma"/>
+      <w:sz w:val="16"/>
+      <w:szCs w:val="16"/>
+    </w:rPr>
+  </w:style>
+  <w:style w:type="character" w:styleId="Hyperlink">
+    <w:name w:val="Hyperlink"/>
+    <w:basedOn w:val="DefaultParagraphFont"/>
+    <w:uiPriority w:val="99"/>
+    <w:unhideWhenUsed/>
+    <w:rsid w:val="00B257DE"/>
+    <w:rPr>
+      <w:color w:val="0000FF" w:themeColor="hyperlink"/>
+      <w:u w:val="single"/>
+    </w:rPr>
+  </w:style>
+</w:styles>
+</file>
+
+<file path=word/stylesWithEffects.xml><?xml version="1.0" encoding="utf-8"?>
+<w:styles xmlns:wpc="http://schemas.microsoft.com/office/word/2010/wordprocessingCanvas" xmlns:mc="http://schemas.openxmlformats.org/markup-compatibility/2006" xmlns:o="urn:schemas-microsoft-com:office:office" xmlns:r="http://schemas.openxmlformats.org/officeDocument/2006/relationships" xmlns:m="http://schemas.openxmlformats.org/officeDocument/2006/math" xmlns:v="urn:schemas-microsoft-com:vml" xmlns:wp14="http://schemas.microsoft.com/office/word/2010/wordprocessingDrawing" xmlns:wp="http://schemas.openxmlformats.org/drawingml/2006/wordprocessingDrawing" xmlns:w10="urn:schemas-microsoft-com:office:word" xmlns:w="http://schemas.openxmlformats.org/wordprocessingml/2006/main" xmlns:w14="http://schemas.microsoft.com/office/word/2010/wordml" xmlns:wpg="http://schemas.microsoft.com/office/word/2010/wordprocessingGroup" xmlns:wpi="http://schemas.microsoft.com/office/word/2010/wordprocessingInk" xmlns:wne="http://schemas.microsoft.com/office/word/2006/wordml" xmlns:wps="http://schemas.microsoft.com/office/word/2010/wordprocessingShape" mc:Ignorable="w14 wp14">
+  <w:docDefaults>
+    <w:rPrDefault>
+      <w:rPr>
+        <w:rFonts w:asciiTheme="minorHAnsi" w:eastAsiaTheme="minorHAnsi" w:hAnsiTheme="minorHAnsi" w:cstheme="minorBidi"/>
+        <w:sz w:val="22"/>
+        <w:szCs w:val="22"/>
+        <w:lang w:val="en-US" w:eastAsia="en-US" w:bidi="ar-SA"/>
+      </w:rPr>
+    </w:rPrDefault>
+    <w:pPrDefault>
+      <w:pPr>
+        <w:spacing w:after="200" w:line="276" w:lineRule="auto"/>
+      </w:pPr>
+    </w:pPrDefault>
+  </w:docDefaults>
+  <w:latentStyles w:defLockedState="0" w:defUIPriority="99" w:defSemiHidden="1" w:defUnhideWhenUsed="1" w:defQFormat="0" w:count="267">
+    <w:lsdException w:name="Normal" w:semiHidden="0" w:uiPriority="0" w:unhideWhenUsed="0" w:qFormat="1"/>
+    <w:lsdException w:name="heading 1" w:semiHidden="0" w:uiPriority="9" w:unhideWhenUsed="0" w:qFormat="1"/>
+    <w:lsdException w:name="heading 2" w:uiPriority="9" w:qFormat="1"/>
+    <w:lsdException w:name="heading 3" w:uiPriority="9" w:qFormat="1"/>
+    <w:lsdException w:name="heading 4" w:uiPriority="9" w:qFormat="1"/>
+    <w:lsdException w:name="heading 5" w:uiPriority="9" w:qFormat="1"/>
+    <w:lsdException w:name="heading 6" w:uiPriority="9" w:qFormat="1"/>
+    <w:lsdException w:name="heading 7" w:uiPriority="9" w:qFormat="1"/>
+    <w:lsdException w:name="heading 8" w:uiPriority="9" w:qFormat="1"/>
+    <w:lsdException w:name="heading 9" w:uiPriority="9" w:qFormat="1"/>
+    <w:lsdException w:name="toc 1" w:uiPriority="39"/>
+    <w:lsdException w:name="toc 2" w:uiPriority="39"/>
+    <w:lsdException w:name="toc 3" w:uiPriority="39"/>
+    <w:lsdException w:name="toc 4" w:uiPriority="39"/>
+    <w:lsdException w:name="toc 5" w:uiPriority="39"/>
+    <w:lsdException w:name="toc 6" w:uiPriority="39"/>
+    <w:lsdException w:name="toc 7" w:uiPriority="39"/>
+    <w:lsdException w:name="toc 8" w:uiPriority="39"/>
+    <w:lsdException w:name="toc 9" w:uiPriority="39"/>
+    <w:lsdException w:name="caption" w:uiPriority="35" w:qFormat="1"/>
+    <w:lsdException w:name="Title" w:semiHidden="0" w:uiPriority="10" w:unhideWhenUsed="0" w:qFormat="1"/>
+    <w:lsdException w:name="Default Paragraph Font" w:uiPriority="1"/>
+    <w:lsdException w:name="Subtitle" w:semiHidden="0" w:uiPriority="11" w:unhideWhenUsed="0" w:qFormat="1"/>
+    <w:lsdException w:name="Strong" w:semiHidden="0" w:uiPriority="22" w:unhideWhenUsed="0" w:qFormat="1"/>
+    <w:lsdException w:name="Emphasis" w:semiHidden="0" w:uiPriority="20" w:unhideWhenUsed="0" w:qFormat="1"/>
+    <w:lsdException w:name="Table Grid" w:semiHidden="0" w:uiPriority="59" w:unhideWhenUsed="0"/>
+    <w:lsdException w:name="Placeholder Text" w:unhideWhenUsed="0"/>
+    <w:lsdException w:name="No Spacing" w:semiHidden="0" w:uiPriority="1" w:unhideWhenUsed="0" w:qFormat="1"/>
+    <w:lsdException w:name="Light Shading" w:semiHidden="0" w:uiPriority="60" w:unhideWhenUsed="0"/>
+    <w:lsdException w:name="Light List" w:semiHidden="0" w:uiPriority="61" w:unhideWhenUsed="0"/>
+    <w:lsdException w:name="Light Grid" w:semiHidden="0" w:uiPriority="62" w:unhideWhenUsed="0"/>
+    <w:lsdException w:name="Medium Shading 1" w:semiHidden="0" w:uiPriority="63" w:unhideWhenUsed="0"/>
+    <w:lsdException w:name="Medium Shading 2" w:semiHidden="0" w:uiPriority="64" w:unhideWhenUsed="0"/>
+    <w:lsdException w:name="Medium List 1" w:semiHidden="0" w:uiPriority="65" w:unhideWhenUsed="0"/>
+    <w:lsdException w:name="Medium List 2" w:semiHidden="0" w:uiPriority="66" w:unhideWhenUsed="0"/>
+    <w:lsdException w:name="Medium Grid 1" w:semiHidden="0" w:uiPriority="67" w:unhideWhenUsed="0"/>
+    <w:lsdException w:name="Medium Grid 2" w:semiHidden="0" w:uiPriority="68" w:unhideWhenUsed="0"/>
+    <w:lsdException w:name="Medium Grid 3" w:semiHidden="0" w:uiPriority="69" w:unhideWhenUsed="0"/>
+    <w:lsdException w:name="Dark List" w:semiHidden="0" w:uiPriority="70" w:unhideWhenUsed="0"/>
+    <w:lsdException w:name="Colorful Shading" w:semiHidden="0" w:uiPriority="71" w:unhideWhenUsed="0"/>
+    <w:lsdException w:name="Colorful List" w:semiHidden="0" w:uiPriority="72" w:unhideWhenUsed="0"/>
+    <w:lsdException w:name="Colorful Grid" w:semiHidden="0" w:uiPriority="73" w:unhideWhenUsed="0"/>
+    <w:lsdException w:name="Light Shading Accent 1" w:semiHidden="0" w:uiPriority="60" w:unhideWhenUsed="0"/>
+    <w:lsdException w:name="Light List Accent 1" w:semiHidden="0" w:uiPriority="61" w:unhideWhenUsed="0"/>
+    <w:lsdException w:name="Light Grid Accent 1" w:semiHidden="0" w:uiPriority="62" w:unhideWhenUsed="0"/>
+    <w:lsdException w:name="Medium Shading 1 Accent 1" w:semiHidden="0" w:uiPriority="63" w:unhideWhenUsed="0"/>
+    <w:lsdException w:name="Medium Shading 2 Accent 1" w:semiHidden="0" w:uiPriority="64" w:unhideWhenUsed="0"/>
+    <w:lsdException w:name="Medium List 1 Accent 1" w:semiHidden="0" w:uiPriority="65" w:unhideWhenUsed="0"/>
+    <w:lsdException w:name="Revision" w:unhideWhenUsed="0"/>
+    <w:lsdException w:name="List Paragraph" w:semiHidden="0" w:uiPriority="34" w:unhideWhenUsed="0" w:qFormat="1"/>
+    <w:lsdException w:name="Quote" w:semiHidden="0" w:uiPriority="29" w:unhideWhenUsed="0" w:qFormat="1"/>
+    <w:lsdException w:name="Intense Quote" w:semiHidden="0" w:uiPriority="30" w:unhideWhenUsed="0" w:qFormat="1"/>
+    <w:lsdException w:name="Medium List 2 Accent 1" w:semiHidden="0" w:uiPriority="66" w:unhideWhenUsed="0"/>
+    <w:lsdException w:name="Medium Grid 1 Accent 1" w:semiHidden="0" w:uiPriority="67" w:unhideWhenUsed="0"/>
+    <w:lsdException w:name="Medium Grid 2 Accent 1" w:semiHidden="0" w:uiPriority="68" w:unhideWhenUsed="0"/>
+    <w:lsdException w:name="Medium Grid 3 Accent 1" w:semiHidden="0" w:uiPriority="69" w:unhideWhenUsed="0"/>
+    <w:lsdException w:name="Dark List Accent 1" w:semiHidden="0" w:uiPriority="70" w:unhideWhenUsed="0"/>
+    <w:lsdException w:name="Colorful Shading Accent 1" w:semiHidden="0" w:uiPriority="71" w:unhideWhenUsed="0"/>
+    <w:lsdException w:name="Colorful List Accent 1" w:semiHidden="0" w:uiPriority="72" w:unhideWhenUsed="0"/>
+    <w:lsdException w:name="Colorful Grid Accent 1" w:semiHidden="0" w:uiPriority="73" w:unhideWhenUsed="0"/>
+    <w:lsdException w:name="Light Shading Accent 2" w:semiHidden="0" w:uiPriority="60" w:unhideWhenUsed="0"/>
+    <w:lsdException w:name="Light List Accent 2" w:semiHidden="0" w:uiPriority="61" w:unhideWhenUsed="0"/>
+    <w:lsdException w:name="Light Grid Accent 2" w:semiHidden="0" w:uiPriority="62" w:unhideWhenUsed="0"/>
+    <w:lsdException w:name="Medium Shading 1 Accent 2" w:semiHidden="0" w:uiPriority="63" w:unhideWhenUsed="0"/>
+    <w:lsdException w:name="Medium Shading 2 Accent 2" w:semiHidden="0" w:uiPriority="64" w:unhideWhenUsed="0"/>
+    <w:lsdException w:name="Medium List 1 Accent 2" w:semiHidden="0" w:uiPriority="65" w:unhideWhenUsed="0"/>
+    <w:lsdException w:name="Medium List 2 Accent 2" w:semiHidden="0" w:uiPriority="66" w:unhideWhenUsed="0"/>
+    <w:lsdException w:name="Medium Grid 1 Accent 2" w:semiHidden="0" w:uiPriority="67" w:unhideWhenUsed="0"/>
+    <w:lsdException w:name="Medium Grid 2 Accent 2" w:semiHidden="0" w:uiPriority="68" w:unhideWhenUsed="0"/>
+    <w:lsdException w:name="Medium Grid 3 Accent 2" w:semiHidden="0" w:uiPriority="69" w:unhideWhenUsed="0"/>
+    <w:lsdException w:name="Dark List Accent 2" w:semiHidden="0" w:uiPriority="70" w:unhideWhenUsed="0"/>
+    <w:lsdException w:name="Colorful Shading Accent 2" w:semiHidden="0" w:uiPriority="71" w:unhideWhenUsed="0"/>
+    <w:lsdException w:name="Colorful List Accent 2" w:semiHidden="0" w:uiPriority="72" w:unhideWhenUsed="0"/>
+    <w:lsdException w:name="Colorful Grid Accent 2" w:semiHidden="0" w:uiPriority="73" w:unhideWhenUsed="0"/>
+    <w:lsdException w:name="Light Shading Accent 3" w:semiHidden="0" w:uiPriority="60" w:unhideWhenUsed="0"/>
+    <w:lsdException w:name="Light List Accent 3" w:semiHidden="0" w:uiPriority="61" w:unhideWhenUsed="0"/>
+    <w:lsdException w:name="Light Grid Accent 3" w:semiHidden="0" w:uiPriority="62" w:unhideWhenUsed="0"/>
+    <w:lsdException w:name="Medium Shading 1 Accent 3" w:semiHidden="0" w:uiPriority="63" w:unhideWhenUsed="0"/>
+    <w:lsdException w:name="Medium Shading 2 Accent 3" w:semiHidden="0" w:uiPriority="64" w:unhideWhenUsed="0"/>
+    <w:lsdException w:name="Medium List 1 Accent 3" w:semiHidden="0" w:uiPriority="65" w:unhideWhenUsed="0"/>
+    <w:lsdException w:name="Medium List 2 Accent 3" w:semiHidden="0" w:uiPriority="66" w:unhideWhenUsed="0"/>
+    <w:lsdException w:name="Medium Grid 1 Accent 3" w:semiHidden="0" w:uiPriority="67" w:unhideWhenUsed="0"/>
+    <w:lsdException w:name="Medium Grid 2 Accent 3" w:semiHidden="0" w:uiPriority="68" w:unhideWhenUsed="0"/>
+    <w:lsdException w:name="Medium Grid 3 Accent 3" w:semiHidden="0" w:uiPriority="69" w:unhideWhenUsed="0"/>
+    <w:lsdException w:name="Dark List Accent 3" w:semiHidden="0" w:uiPriority="70" w:unhideWhenUsed="0"/>
+    <w:lsdException w:name="Colorful Shading Accent 3" w:semiHidden="0" w:uiPriority="71" w:unhideWhenUsed="0"/>
+    <w:lsdException w:name="Colorful List Accent 3" w:semiHidden="0" w:uiPriority="72" w:unhideWhenUsed="0"/>
+    <w:lsdException w:name="Colorful Grid Accent 3" w:semiHidden="0" w:uiPriority="73" w:unhideWhenUsed="0"/>
+    <w:lsdException w:name="Light Shading Accent 4" w:semiHidden="0" w:uiPriority="60" w:unhideWhenUsed="0"/>
+    <w:lsdException w:name="Light List Accent 4" w:semiHidden="0" w:uiPriority="61" w:unhideWhenUsed="0"/>
+    <w:lsdException w:name="Light Grid Accent 4" w:semiHidden="0" w:uiPriority="62" w:unhideWhenUsed="0"/>
+    <w:lsdException w:name="Medium Shading 1 Accent 4" w:semiHidden="0" w:uiPriority="63" w:unhideWhenUsed="0"/>
+    <w:lsdException w:name="Medium Shading 2 Accent 4" w:semiHidden="0" w:uiPriority="64" w:unhideWhenUsed="0"/>
+    <w:lsdException w:name="Medium List 1 Accent 4" w:semiHidden="0" w:uiPriority="65" w:unhideWhenUsed="0"/>
+    <w:lsdException w:name="Medium List 2 Accent 4" w:semiHidden="0" w:uiPriority="66" w:unhideWhenUsed="0"/>
+    <w:lsdException w:name="Medium Grid 1 Accent 4" w:semiHidden="0" w:uiPriority="67" w:unhideWhenUsed="0"/>
+    <w:lsdException w:name="Medium Grid 2 Accent 4" w:semiHidden="0" w:uiPriority="68" w:unhideWhenUsed="0"/>
+    <w:lsdException w:name="Medium Grid 3 Accent 4" w:semiHidden="0" w:uiPriority="69" w:unhideWhenUsed="0"/>
+    <w:lsdException w:name="Dark List Accent 4" w:semiHidden="0" w:uiPriority="70" w:unhideWhenUsed="0"/>
+    <w:lsdException w:name="Colorful Shading Accent 4" w:semiHidden="0" w:uiPriority="71" w:unhideWhenUsed="0"/>
+    <w:lsdException w:name="Colorful List Accent 4" w:semiHidden="0" w:uiPriority="72" w:unhideWhenUsed="0"/>
+    <w:lsdException w:name="Colorful Grid Accent 4" w:semiHidden="0" w:uiPriority="73" w:unhideWhenUsed="0"/>
+    <w:lsdException w:name="Light Shading Accent 5" w:semiHidden="0" w:uiPriority="60" w:unhideWhenUsed="0"/>
+    <w:lsdException w:name="Light List Accent 5" w:semiHidden="0" w:uiPriority="61" w:unhideWhenUsed="0"/>
+    <w:lsdException w:name="Light Grid Accent 5" w:semiHidden="0" w:uiPriority="62" w:unhideWhenUsed="0"/>
+    <w:lsdException w:name="Medium Shading 1 Accent 5" w:semiHidden="0" w:uiPriority="63" w:unhideWhenUsed="0"/>
+    <w:lsdException w:name="Medium Shading 2 Accent 5" w:semiHidden="0" w:uiPriority="64" w:unhideWhenUsed="0"/>
+    <w:lsdException w:name="Medium List 1 Accent 5" w:semiHidden="0" w:uiPriority="65" w:unhideWhenUsed="0"/>
+    <w:lsdException w:name="Medium List 2 Accent 5" w:semiHidden="0" w:uiPriority="66" w:unhideWhenUsed="0"/>
+    <w:lsdException w:name="Medium Grid 1 Accent 5" w:semiHidden="0" w:uiPriority="67" w:unhideWhenUsed="0"/>
+    <w:lsdException w:name="Medium Grid 2 Accent 5" w:semiHidden="0" w:uiPriority="68" w:unhideWhenUsed="0"/>
+    <w:lsdException w:name="Medium Grid 3 Accent 5" w:semiHidden="0" w:uiPriority="69" w:unhideWhenUsed="0"/>
+    <w:lsdException w:name="Dark List Accent 5" w:semiHidden="0" w:uiPriority="70" w:unhideWhenUsed="0"/>
+    <w:lsdException w:name="Colorful Shading Accent 5" w:semiHidden="0" w:uiPriority="71" w:unhideWhenUsed="0"/>
+    <w:lsdException w:name="Colorful List Accent 5" w:semiHidden="0" w:uiPriority="72" w:unhideWhenUsed="0"/>
+    <w:lsdException w:name="Colorful Grid Accent 5" w:semiHidden="0" w:uiPriority="73" w:unhideWhenUsed="0"/>
+    <w:lsdException w:name="Light Shading Accent 6" w:semiHidden="0" w:uiPriority="60" w:unhideWhenUsed="0"/>
+    <w:lsdException w:name="Light List Accent 6" w:semiHidden="0" w:uiPriority="61" w:unhideWhenUsed="0"/>
+    <w:lsdException w:name="Light Grid Accent 6" w:semiHidden="0" w:uiPriority="62" w:unhideWhenUsed="0"/>
+    <w:lsdException w:name="Medium Shading 1 Accent 6" w:semiHidden="0" w:uiPriority="63" w:unhideWhenUsed="0"/>
+    <w:lsdException w:name="Medium Shading 2 Accent 6" w:semiHidden="0" w:uiPriority="64" w:unhideWhenUsed="0"/>
+    <w:lsdException w:name="Medium List 1 Accent 6" w:semiHidden="0" w:uiPriority="65" w:unhideWhenUsed="0"/>
+    <w:lsdException w:name="Medium List 2 Accent 6" w:semiHidden="0" w:uiPriority="66" w:unhideWhenUsed="0"/>
+    <w:lsdException w:name="Medium Grid 1 Accent 6" w:semiHidden="0" w:uiPriority="67" w:unhideWhenUsed="0"/>
+    <w:lsdException w:name="Medium Grid 2 Accent 6" w:semiHidden="0" w:uiPriority="68" w:unhideWhenUsed="0"/>
+    <w:lsdException w:name="Medium Grid 3 Accent 6" w:semiHidden="0" w:uiPriority="69" w:unhideWhenUsed="0"/>
+    <w:lsdException w:name="Dark List Accent 6" w:semiHidden="0" w:uiPriority="70" w:unhideWhenUsed="0"/>
+    <w:lsdException w:name="Colorful Shading Accent 6" w:semiHidden="0" w:uiPriority="71" w:unhideWhenUsed="0"/>
+    <w:lsdException w:name="Colorful List Accent 6" w:semiHidden="0" w:uiPriority="72" w:unhideWhenUsed="0"/>
+    <w:lsdException w:name="Colorful Grid Accent 6" w:semiHidden="0" w:uiPriority="73" w:unhideWhenUsed="0"/>
+    <w:lsdException w:name="Subtle Emphasis" w:semiHidden="0" w:uiPriority="19" w:unhideWhenUsed="0" w:qFormat="1"/>
+    <w:lsdException w:name="Intense Emphasis" w:semiHidden="0" w:uiPriority="21" w:unhideWhenUsed="0" w:qFormat="1"/>
+    <w:lsdException w:name="Subtle Reference" w:semiHidden="0" w:uiPriority="31" w:unhideWhenUsed="0" w:qFormat="1"/>
+    <w:lsdException w:name="Intense Reference" w:semiHidden="0" w:uiPriority="32" w:unhideWhenUsed="0" w:qFormat="1"/>
+    <w:lsdException w:name="Book Title" w:semiHidden="0" w:uiPriority="33" w:unhideWhenUsed="0" w:qFormat="1"/>
+    <w:lsdException w:name="Bibliography" w:uiPriority="37"/>
+    <w:lsdException w:name="TOC Heading" w:uiPriority="39" w:qFormat="1"/>
+  </w:latentStyles>
+  <w:style w:type="paragraph" w:default="1" w:styleId="Normal">
+    <w:name w:val="Normal"/>
+    <w:qFormat/>
   </w:style>
   <w:style w:type="character" w:default="1" w:styleId="DefaultParagraphFont">
     <w:name w:val="Default Paragraph Font"/>
@@ -4877,7 +5212,7 @@
 </file>
 
 <file path=customXml/itemProps1.xml><?xml version="1.0" encoding="utf-8"?>
-<ds:datastoreItem xmlns:ds="http://schemas.openxmlformats.org/officeDocument/2006/customXml" ds:itemID="{9BBB6DF5-CEF7-3245-BBC4-055E7CED8064}">
+<ds:datastoreItem xmlns:ds="http://schemas.openxmlformats.org/officeDocument/2006/customXml" ds:itemID="{4DDD1E53-F112-4DF4-9FEA-B586051B60E4}">
   <ds:schemaRefs>
     <ds:schemaRef ds:uri="http://schemas.openxmlformats.org/officeDocument/2006/bibliography"/>
   </ds:schemaRefs>

</xml_diff>